<commit_message>
[Update] Comparer Provider diagram and text
</commit_message>
<xml_diff>
--- a/trunk/Documents/2013Spring/ClubUML Server Side Architecture.docx
+++ b/trunk/Documents/2013Spring/ClubUML Server Side Architecture.docx
@@ -1,6 +1,6 @@
 
 <file path=word/document.xml><?xml version="1.0" encoding="utf-8"?>
-<w:document xmlns:wpc="http://schemas.microsoft.com/office/word/2010/wordprocessingCanvas" xmlns:mc="http://schemas.openxmlformats.org/markup-compatibility/2006" xmlns:o="urn:schemas-microsoft-com:office:office" xmlns:r="http://schemas.openxmlformats.org/officeDocument/2006/relationships" xmlns:m="http://schemas.openxmlformats.org/officeDocument/2006/math" xmlns:v="urn:schemas-microsoft-com:vml" xmlns:wp14="http://schemas.microsoft.com/office/word/2010/wordprocessingDrawing" xmlns:wp="http://schemas.openxmlformats.org/drawingml/2006/wordprocessingDrawing" xmlns:w10="urn:schemas-microsoft-com:office:word" xmlns:w="http://schemas.openxmlformats.org/wordprocessingml/2006/main" xmlns:w14="http://schemas.microsoft.com/office/word/2010/wordml" xmlns:wpg="http://schemas.microsoft.com/office/word/2010/wordprocessingGroup" xmlns:wpi="http://schemas.microsoft.com/office/word/2010/wordprocessingInk" xmlns:wne="http://schemas.microsoft.com/office/word/2006/wordml" xmlns:wps="http://schemas.microsoft.com/office/word/2010/wordprocessingShape" mc:Ignorable="w14 wp14">
+<w:document xmlns:wpc="http://schemas.microsoft.com/office/word/2010/wordprocessingCanvas" xmlns:mc="http://schemas.openxmlformats.org/markup-compatibility/2006" xmlns:o="urn:schemas-microsoft-com:office:office" xmlns:r="http://schemas.openxmlformats.org/officeDocument/2006/relationships" xmlns:m="http://schemas.openxmlformats.org/officeDocument/2006/math" xmlns:v="urn:schemas-microsoft-com:vml" xmlns:wp14="http://schemas.microsoft.com/office/word/2010/wordprocessingDrawing" xmlns:wp="http://schemas.openxmlformats.org/drawingml/2006/wordprocessingDrawing" xmlns:w10="urn:schemas-microsoft-com:office:word" xmlns:w="http://schemas.openxmlformats.org/wordprocessingml/2006/main" xmlns:w14="http://schemas.microsoft.com/office/word/2010/wordml" xmlns:w15="http://schemas.microsoft.com/office/word/2012/wordml" xmlns:wpg="http://schemas.microsoft.com/office/word/2010/wordprocessingGroup" xmlns:wpi="http://schemas.microsoft.com/office/word/2010/wordprocessingInk" xmlns:wne="http://schemas.microsoft.com/office/word/2006/wordml" xmlns:wps="http://schemas.microsoft.com/office/word/2010/wordprocessingShape" mc:Ignorable="w14 w15 wp14">
   <w:background w:color="FFFFFF"/>
   <w:body>
     <w:p>
@@ -92,7 +92,7 @@
     </w:p>
     <w:p>
       <w:pPr>
-        <w:pStyle w:val="a8"/>
+        <w:pStyle w:val="Title"/>
       </w:pPr>
       <w:r>
         <w:rPr>
@@ -115,7 +115,7 @@
     </w:p>
     <w:p>
       <w:pPr>
-        <w:pStyle w:val="a9"/>
+        <w:pStyle w:val="Subtitle"/>
       </w:pPr>
       <w:r>
         <w:t xml:space="preserve"> [</w:t>
@@ -126,7 +126,7 @@
     </w:p>
     <w:p>
       <w:pPr>
-        <w:pStyle w:val="a9"/>
+        <w:pStyle w:val="Subtitle"/>
       </w:pPr>
       <w:r>
         <w:t>[</w:t>
@@ -137,7 +137,7 @@
     </w:p>
     <w:p>
       <w:pPr>
-        <w:pStyle w:val="a9"/>
+        <w:pStyle w:val="Subtitle"/>
       </w:pPr>
       <w:r>
         <w:t>[Zhe Zhang]</w:t>
@@ -145,19 +145,22 @@
     </w:p>
     <w:p>
       <w:pPr>
-        <w:pStyle w:val="a0"/>
+        <w:pStyle w:val="BodyText"/>
       </w:pPr>
     </w:p>
     <w:p/>
     <w:p>
       <w:pPr>
-        <w:pStyle w:val="a9"/>
+        <w:pStyle w:val="Subtitle"/>
       </w:pPr>
       <w:r>
         <w:t>[</w:t>
       </w:r>
       <w:r>
-        <w:t>3/11</w:t>
+        <w:t>3/1</w:t>
+      </w:r>
+      <w:r>
+        <w:t>7</w:t>
       </w:r>
       <w:r>
         <w:t>/2013]</w:t>
@@ -165,19 +168,24 @@
     </w:p>
     <w:p>
       <w:pPr>
-        <w:pStyle w:val="a9"/>
-      </w:pPr>
-      <w:r>
-        <w:t>Revision: [1.3</w:t>
+        <w:pStyle w:val="Subtitle"/>
+      </w:pPr>
+      <w:r>
+        <w:t>Revision: [1.</w:t>
+      </w:r>
+      <w:r>
+        <w:t>5</w:t>
       </w:r>
       <w:r>
         <w:t>]</w:t>
       </w:r>
+      <w:bookmarkStart w:id="0" w:name="_GoBack"/>
+      <w:bookmarkEnd w:id="0"/>
     </w:p>
     <w:p/>
     <w:p>
       <w:pPr>
-        <w:pStyle w:val="a9"/>
+        <w:pStyle w:val="Subtitle"/>
         <w:rPr>
           <w:sz w:val="20"/>
           <w:szCs w:val="20"/>
@@ -204,23 +212,23 @@
         <w:pStyle w:val="ContentsHeading"/>
         <w:pageBreakBefore/>
         <w:sectPr>
-          <w:footerReference w:type="default" r:id="rId9"/>
+          <w:footerReference w:type="default" r:id="rId8"/>
           <w:pgSz w:w="12240" w:h="15840"/>
           <w:pgMar w:top="1440" w:right="1440" w:bottom="1440" w:left="1440" w:header="720" w:footer="720" w:gutter="0"/>
           <w:cols w:space="720"/>
           <w:docGrid w:linePitch="360" w:charSpace="36864"/>
         </w:sectPr>
       </w:pPr>
-      <w:bookmarkStart w:id="0" w:name="_Toc350763195"/>
+      <w:bookmarkStart w:id="1" w:name="_Toc350763195"/>
       <w:r>
         <w:lastRenderedPageBreak/>
         <w:t>Table of Contents</w:t>
       </w:r>
-      <w:bookmarkEnd w:id="0"/>
-    </w:p>
-    <w:p>
-      <w:pPr>
-        <w:pStyle w:val="10"/>
+      <w:bookmarkEnd w:id="1"/>
+    </w:p>
+    <w:p>
+      <w:pPr>
+        <w:pStyle w:val="TOC1"/>
         <w:rPr>
           <w:rFonts w:asciiTheme="minorHAnsi" w:eastAsiaTheme="minorEastAsia" w:hAnsiTheme="minorHAnsi" w:cstheme="minorBidi"/>
           <w:noProof/>
@@ -288,7 +296,7 @@
     </w:p>
     <w:p>
       <w:pPr>
-        <w:pStyle w:val="10"/>
+        <w:pStyle w:val="TOC1"/>
         <w:rPr>
           <w:rFonts w:asciiTheme="minorHAnsi" w:eastAsiaTheme="minorEastAsia" w:hAnsiTheme="minorHAnsi" w:cstheme="minorBidi"/>
           <w:noProof/>
@@ -346,7 +354,7 @@
     </w:p>
     <w:p>
       <w:pPr>
-        <w:pStyle w:val="10"/>
+        <w:pStyle w:val="TOC1"/>
         <w:rPr>
           <w:rFonts w:asciiTheme="minorHAnsi" w:eastAsiaTheme="minorEastAsia" w:hAnsiTheme="minorHAnsi" w:cstheme="minorBidi"/>
           <w:noProof/>
@@ -404,7 +412,7 @@
     </w:p>
     <w:p>
       <w:pPr>
-        <w:pStyle w:val="10"/>
+        <w:pStyle w:val="TOC1"/>
         <w:rPr>
           <w:rFonts w:asciiTheme="minorHAnsi" w:eastAsiaTheme="minorEastAsia" w:hAnsiTheme="minorHAnsi" w:cstheme="minorBidi"/>
           <w:noProof/>
@@ -462,7 +470,7 @@
     </w:p>
     <w:p>
       <w:pPr>
-        <w:pStyle w:val="20"/>
+        <w:pStyle w:val="TOC2"/>
         <w:rPr>
           <w:rFonts w:asciiTheme="minorHAnsi" w:eastAsiaTheme="minorEastAsia" w:hAnsiTheme="minorHAnsi" w:cstheme="minorBidi"/>
           <w:noProof/>
@@ -520,7 +528,7 @@
     </w:p>
     <w:p>
       <w:pPr>
-        <w:pStyle w:val="20"/>
+        <w:pStyle w:val="TOC2"/>
         <w:rPr>
           <w:rFonts w:asciiTheme="minorHAnsi" w:eastAsiaTheme="minorEastAsia" w:hAnsiTheme="minorHAnsi" w:cstheme="minorBidi"/>
           <w:noProof/>
@@ -578,7 +586,7 @@
     </w:p>
     <w:p>
       <w:pPr>
-        <w:pStyle w:val="20"/>
+        <w:pStyle w:val="TOC2"/>
         <w:rPr>
           <w:rFonts w:asciiTheme="minorHAnsi" w:eastAsiaTheme="minorEastAsia" w:hAnsiTheme="minorHAnsi" w:cstheme="minorBidi"/>
           <w:noProof/>
@@ -636,7 +644,7 @@
     </w:p>
     <w:p>
       <w:pPr>
-        <w:pStyle w:val="20"/>
+        <w:pStyle w:val="TOC2"/>
         <w:rPr>
           <w:rFonts w:asciiTheme="minorHAnsi" w:eastAsiaTheme="minorEastAsia" w:hAnsiTheme="minorHAnsi" w:cstheme="minorBidi"/>
           <w:noProof/>
@@ -694,7 +702,7 @@
     </w:p>
     <w:p>
       <w:pPr>
-        <w:pStyle w:val="20"/>
+        <w:pStyle w:val="TOC2"/>
         <w:rPr>
           <w:rFonts w:asciiTheme="minorHAnsi" w:eastAsiaTheme="minorEastAsia" w:hAnsiTheme="minorHAnsi" w:cstheme="minorBidi"/>
           <w:noProof/>
@@ -741,7 +749,7 @@
         <w:rPr>
           <w:noProof/>
         </w:rPr>
-        <w:t>12</w:t>
+        <w:t>11</w:t>
       </w:r>
       <w:r>
         <w:rPr>
@@ -752,7 +760,7 @@
     </w:p>
     <w:p>
       <w:pPr>
-        <w:pStyle w:val="20"/>
+        <w:pStyle w:val="TOC2"/>
         <w:rPr>
           <w:rFonts w:asciiTheme="minorHAnsi" w:eastAsiaTheme="minorEastAsia" w:hAnsiTheme="minorHAnsi" w:cstheme="minorBidi"/>
           <w:noProof/>
@@ -760,8 +768,6 @@
           <w:lang w:eastAsia="zh-CN"/>
         </w:rPr>
       </w:pPr>
-      <w:bookmarkStart w:id="1" w:name="_GoBack"/>
-      <w:bookmarkEnd w:id="1"/>
       <w:r>
         <w:rPr>
           <w:noProof/>
@@ -801,7 +807,7 @@
         <w:rPr>
           <w:noProof/>
         </w:rPr>
-        <w:t>13</w:t>
+        <w:t>12</w:t>
       </w:r>
       <w:r>
         <w:rPr>
@@ -812,7 +818,7 @@
     </w:p>
     <w:p>
       <w:pPr>
-        <w:pStyle w:val="10"/>
+        <w:pStyle w:val="TOC1"/>
         <w:rPr>
           <w:rFonts w:asciiTheme="minorHAnsi" w:eastAsiaTheme="minorEastAsia" w:hAnsiTheme="minorHAnsi" w:cstheme="minorBidi"/>
           <w:noProof/>
@@ -859,7 +865,7 @@
         <w:rPr>
           <w:noProof/>
         </w:rPr>
-        <w:t>14</w:t>
+        <w:t>13</w:t>
       </w:r>
       <w:r>
         <w:rPr>
@@ -870,7 +876,7 @@
     </w:p>
     <w:p>
       <w:pPr>
-        <w:pStyle w:val="20"/>
+        <w:pStyle w:val="TOC2"/>
         <w:tabs>
           <w:tab w:val="right" w:leader="dot" w:pos="9360"/>
         </w:tabs>
@@ -897,7 +903,7 @@
     <w:p/>
     <w:p>
       <w:pPr>
-        <w:pStyle w:val="1"/>
+        <w:pStyle w:val="Heading1"/>
         <w:pageBreakBefore/>
       </w:pPr>
       <w:bookmarkStart w:id="2" w:name="__RefHeading__210_1092353262"/>
@@ -1387,7 +1393,7 @@
               <w:spacing w:after="0" w:line="100" w:lineRule="atLeast"/>
             </w:pPr>
             <w:r>
-              <w:t>1.2</w:t>
+              <w:t>1.3</w:t>
             </w:r>
           </w:p>
         </w:tc>
@@ -1470,7 +1476,7 @@
               <w:spacing w:after="0" w:line="100" w:lineRule="atLeast"/>
             </w:pPr>
             <w:r>
-              <w:t>1.3</w:t>
+              <w:t>1.4</w:t>
             </w:r>
           </w:p>
         </w:tc>
@@ -1541,12 +1547,95 @@
           </w:p>
         </w:tc>
       </w:tr>
+      <w:tr>
+        <w:tc>
+          <w:tcPr>
+            <w:tcW w:w="1007" w:type="dxa"/>
+            <w:tcBorders>
+              <w:top w:val="single" w:sz="4" w:space="0" w:color="808080"/>
+              <w:left w:val="single" w:sz="4" w:space="0" w:color="808080"/>
+              <w:bottom w:val="single" w:sz="4" w:space="0" w:color="808080"/>
+            </w:tcBorders>
+            <w:shd w:val="clear" w:color="auto" w:fill="auto"/>
+          </w:tcPr>
+          <w:p>
+            <w:pPr>
+              <w:snapToGrid w:val="0"/>
+              <w:spacing w:after="0" w:line="100" w:lineRule="atLeast"/>
+            </w:pPr>
+            <w:r>
+              <w:t>1.5</w:t>
+            </w:r>
+          </w:p>
+        </w:tc>
+        <w:tc>
+          <w:tcPr>
+            <w:tcW w:w="1113" w:type="dxa"/>
+            <w:tcBorders>
+              <w:top w:val="single" w:sz="4" w:space="0" w:color="808080"/>
+              <w:left w:val="single" w:sz="4" w:space="0" w:color="808080"/>
+              <w:bottom w:val="single" w:sz="4" w:space="0" w:color="808080"/>
+            </w:tcBorders>
+            <w:shd w:val="clear" w:color="auto" w:fill="auto"/>
+          </w:tcPr>
+          <w:p>
+            <w:pPr>
+              <w:snapToGrid w:val="0"/>
+              <w:spacing w:after="0" w:line="100" w:lineRule="atLeast"/>
+            </w:pPr>
+            <w:r>
+              <w:t>3/17/13</w:t>
+            </w:r>
+          </w:p>
+        </w:tc>
+        <w:tc>
+          <w:tcPr>
+            <w:tcW w:w="1675" w:type="dxa"/>
+            <w:tcBorders>
+              <w:top w:val="single" w:sz="4" w:space="0" w:color="808080"/>
+              <w:left w:val="single" w:sz="4" w:space="0" w:color="808080"/>
+              <w:bottom w:val="single" w:sz="4" w:space="0" w:color="808080"/>
+            </w:tcBorders>
+            <w:shd w:val="clear" w:color="auto" w:fill="auto"/>
+          </w:tcPr>
+          <w:p>
+            <w:pPr>
+              <w:snapToGrid w:val="0"/>
+              <w:spacing w:after="0" w:line="100" w:lineRule="atLeast"/>
+            </w:pPr>
+            <w:r>
+              <w:t>Richard Do</w:t>
+            </w:r>
+          </w:p>
+        </w:tc>
+        <w:tc>
+          <w:tcPr>
+            <w:tcW w:w="5800" w:type="dxa"/>
+            <w:tcBorders>
+              <w:top w:val="single" w:sz="4" w:space="0" w:color="808080"/>
+              <w:left w:val="single" w:sz="4" w:space="0" w:color="808080"/>
+              <w:bottom w:val="single" w:sz="4" w:space="0" w:color="808080"/>
+              <w:right w:val="single" w:sz="4" w:space="0" w:color="808080"/>
+            </w:tcBorders>
+            <w:shd w:val="clear" w:color="auto" w:fill="auto"/>
+          </w:tcPr>
+          <w:p>
+            <w:pPr>
+              <w:snapToGrid w:val="0"/>
+              <w:spacing w:after="0" w:line="100" w:lineRule="atLeast"/>
+            </w:pPr>
+            <w:r>
+              <w:t>Updated comparer provider diagram and text</w:t>
+            </w:r>
+          </w:p>
+        </w:tc>
+      </w:tr>
     </w:tbl>
     <w:p/>
     <w:p/>
     <w:p>
       <w:pPr>
-        <w:pStyle w:val="1"/>
+        <w:pStyle w:val="Heading1"/>
         <w:pageBreakBefore/>
       </w:pPr>
       <w:bookmarkStart w:id="4" w:name="__RefHeading__212_1092353262"/>
@@ -1560,7 +1649,7 @@
     </w:p>
     <w:p>
       <w:pPr>
-        <w:pStyle w:val="a0"/>
+        <w:pStyle w:val="BodyText"/>
       </w:pPr>
     </w:p>
     <w:p>
@@ -1661,7 +1750,7 @@
     </w:p>
     <w:p>
       <w:pPr>
-        <w:pStyle w:val="1"/>
+        <w:pStyle w:val="Heading1"/>
         <w:pageBreakBefore/>
       </w:pPr>
       <w:bookmarkStart w:id="6" w:name="__RefHeading__214_1092353262"/>
@@ -1681,7 +1770,7 @@
     </w:p>
     <w:p>
       <w:pPr>
-        <w:pStyle w:val="ad"/>
+        <w:pStyle w:val="ListParagraph"/>
         <w:numPr>
           <w:ilvl w:val="0"/>
           <w:numId w:val="2"/>
@@ -1693,7 +1782,7 @@
     </w:p>
     <w:p>
       <w:pPr>
-        <w:pStyle w:val="ad"/>
+        <w:pStyle w:val="ListParagraph"/>
         <w:numPr>
           <w:ilvl w:val="0"/>
           <w:numId w:val="2"/>
@@ -1729,7 +1818,7 @@
     </w:p>
     <w:p>
       <w:pPr>
-        <w:pStyle w:val="ad"/>
+        <w:pStyle w:val="ListParagraph"/>
         <w:numPr>
           <w:ilvl w:val="0"/>
           <w:numId w:val="2"/>
@@ -1745,7 +1834,7 @@
     </w:p>
     <w:p>
       <w:pPr>
-        <w:pStyle w:val="ad"/>
+        <w:pStyle w:val="ListParagraph"/>
         <w:numPr>
           <w:ilvl w:val="0"/>
           <w:numId w:val="2"/>
@@ -1765,7 +1854,7 @@
     <w:p/>
     <w:p>
       <w:pPr>
-        <w:pStyle w:val="2"/>
+        <w:pStyle w:val="Heading2"/>
         <w:pageBreakBefore/>
         <w:numPr>
           <w:ilvl w:val="1"/>
@@ -1776,7 +1865,7 @@
       <w:r>
         <w:rPr>
           <w:noProof/>
-          <w:lang w:eastAsia="zh-CN"/>
+          <w:lang w:eastAsia="zh-TW"/>
         </w:rPr>
         <w:lastRenderedPageBreak/>
         <w:drawing>
@@ -1805,7 +1894,7 @@
                     </pic:cNvPicPr>
                   </pic:nvPicPr>
                   <pic:blipFill>
-                    <a:blip r:embed="rId10">
+                    <a:blip r:embed="rId9">
                       <a:extLst>
                         <a:ext uri="{28A0092B-C50C-407E-A947-70E740481C1C}">
                           <a14:useLocalDpi xmlns:a14="http://schemas.microsoft.com/office/drawing/2010/main" val="0"/>
@@ -1854,7 +1943,7 @@
       <w:r>
         <w:rPr>
           <w:noProof/>
-          <w:lang w:eastAsia="zh-CN"/>
+          <w:lang w:eastAsia="zh-TW"/>
         </w:rPr>
         <mc:AlternateContent>
           <mc:Choice Requires="wps">
@@ -1945,7 +2034,7 @@
           </mc:Choice>
           <mc:Fallback>
             <w:pict>
-              <v:rect id="矩形 2" o:spid="_x0000_s1026" style="position:absolute;margin-left:-28.2pt;margin-top:13.65pt;width:196.8pt;height:457.8pt;z-index:251661312;visibility:visible;mso-wrap-style:square;mso-width-percent:0;mso-height-percent:0;mso-wrap-distance-left:9pt;mso-wrap-distance-top:0;mso-wrap-distance-right:9pt;mso-wrap-distance-bottom:0;mso-position-horizontal:absolute;mso-position-horizontal-relative:text;mso-position-vertical:absolute;mso-position-vertical-relative:text;mso-width-percent:0;mso-height-percent:0;mso-width-relative:margin;mso-height-relative:margin;v-text-anchor:middle" o:gfxdata="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" filled="f" strokeweight="1pt">
+              <v:rect w14:anchorId="004844C9" id="矩形 2" o:spid="_x0000_s1026" style="position:absolute;margin-left:-28.2pt;margin-top:13.65pt;width:196.8pt;height:457.8pt;z-index:251661312;visibility:visible;mso-wrap-style:square;mso-width-percent:0;mso-height-percent:0;mso-wrap-distance-left:9pt;mso-wrap-distance-top:0;mso-wrap-distance-right:9pt;mso-wrap-distance-bottom:0;mso-position-horizontal:absolute;mso-position-horizontal-relative:text;mso-position-vertical:absolute;mso-position-vertical-relative:text;mso-width-percent:0;mso-height-percent:0;mso-width-relative:margin;mso-height-relative:margin;v-text-anchor:middle" o:gfxdata="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" filled="f" strokeweight="1pt">
                 <v:stroke dashstyle="3 1"/>
               </v:rect>
             </w:pict>
@@ -1957,7 +2046,7 @@
       <w:r>
         <w:rPr>
           <w:noProof/>
-          <w:lang w:eastAsia="zh-CN"/>
+          <w:lang w:eastAsia="zh-TW"/>
         </w:rPr>
         <mc:AlternateContent>
           <mc:Choice Requires="wps">
@@ -1999,7 +2088,7 @@
                         <w:txbxContent>
                           <w:p>
                             <w:pPr>
-                              <w:pStyle w:val="a7"/>
+                              <w:pStyle w:val="Caption"/>
                               <w:rPr>
                                 <w:rFonts w:ascii="Cambria" w:hAnsi="Cambria" w:cs="font405"/>
                                 <w:noProof/>
@@ -2101,7 +2190,7 @@
           </mc:Choice>
           <mc:Fallback>
             <w:pict>
-              <v:shapetype id="_x0000_t202" coordsize="21600,21600" o:spt="202" path="m,l,21600r21600,l21600,xe">
+              <v:shapetype w14:anchorId="1467380C" id="_x0000_t202" coordsize="21600,21600" o:spt="202" path="m,l,21600r21600,l21600,xe">
                 <v:stroke joinstyle="miter"/>
                 <v:path gradientshapeok="t" o:connecttype="rect"/>
               </v:shapetype>
@@ -2110,7 +2199,7 @@
                   <w:txbxContent>
                     <w:p>
                       <w:pPr>
-                        <w:pStyle w:val="a7"/>
+                        <w:pStyle w:val="Caption"/>
                         <w:rPr>
                           <w:rFonts w:ascii="Cambria" w:hAnsi="Cambria" w:cs="font405"/>
                           <w:noProof/>
@@ -2243,7 +2332,7 @@
       <w:r>
         <w:rPr>
           <w:noProof/>
-          <w:lang w:eastAsia="zh-CN"/>
+          <w:lang w:eastAsia="zh-TW"/>
         </w:rPr>
         <mc:AlternateContent>
           <mc:Choice Requires="wps">
@@ -2285,7 +2374,7 @@
                         <w:txbxContent>
                           <w:p>
                             <w:pPr>
-                              <w:pStyle w:val="a7"/>
+                              <w:pStyle w:val="Caption"/>
                               <w:rPr>
                                 <w:rFonts w:ascii="Cambria" w:hAnsi="Cambria" w:cs="font405"/>
                                 <w:noProof/>
@@ -2348,23 +2437,7 @@
                                 <w:noProof/>
                                 <w:szCs w:val="26"/>
                               </w:rPr>
-                              <w:t xml:space="preserve">agram describing the </w:t>
-                            </w:r>
-                            <w:r>
-                              <w:rPr>
-                                <w:rFonts w:ascii="Cambria" w:hAnsi="Cambria" w:cs="font405"/>
-                                <w:noProof/>
-                                <w:szCs w:val="26"/>
-                              </w:rPr>
-                              <w:t>updated Upload mechanism to integrate sequence diagram.</w:t>
-                            </w:r>
-                            <w:r>
-                              <w:rPr>
-                                <w:rFonts w:ascii="Cambria" w:hAnsi="Cambria" w:cs="font405"/>
-                                <w:noProof/>
-                                <w:szCs w:val="26"/>
-                              </w:rPr>
-                              <w:t xml:space="preserve"> </w:t>
+                              <w:t xml:space="preserve">agram describing the updated Upload mechanism to integrate sequence diagram. </w:t>
                             </w:r>
                           </w:p>
                           <w:p/>
@@ -2387,16 +2460,12 @@
           </mc:Choice>
           <mc:Fallback>
             <w:pict>
-              <v:shapetype id="_x0000_t202" coordsize="21600,21600" o:spt="202" path="m,l,21600r21600,l21600,xe">
-                <v:stroke joinstyle="miter"/>
-                <v:path gradientshapeok="t" o:connecttype="rect"/>
-              </v:shapetype>
-              <v:shape id="_x0000_s1027" type="#_x0000_t202" style="position:absolute;margin-left:-3.75pt;margin-top:330.65pt;width:471.75pt;height:38.25pt;z-index:251663360;visibility:visible;mso-wrap-style:square;mso-height-percent:0;mso-wrap-distance-left:9pt;mso-wrap-distance-top:0;mso-wrap-distance-right:9pt;mso-wrap-distance-bottom:0;mso-position-horizontal:absolute;mso-position-horizontal-relative:text;mso-position-vertical:absolute;mso-position-vertical-relative:text;mso-height-percent:0;mso-height-relative:margin;v-text-anchor:top" o:gfxdata="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" stroked="f">
+              <v:shape w14:anchorId="2184F4F5" id="_x0000_s1027" type="#_x0000_t202" style="position:absolute;margin-left:-3.75pt;margin-top:330.65pt;width:471.75pt;height:38.25pt;z-index:251663360;visibility:visible;mso-wrap-style:square;mso-height-percent:0;mso-wrap-distance-left:9pt;mso-wrap-distance-top:0;mso-wrap-distance-right:9pt;mso-wrap-distance-bottom:0;mso-position-horizontal:absolute;mso-position-horizontal-relative:text;mso-position-vertical:absolute;mso-position-vertical-relative:text;mso-height-percent:0;mso-height-relative:margin;v-text-anchor:top" o:gfxdata="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" stroked="f">
                 <v:textbox inset="0,0,0,0">
                   <w:txbxContent>
                     <w:p>
                       <w:pPr>
-                        <w:pStyle w:val="a7"/>
+                        <w:pStyle w:val="Caption"/>
                         <w:rPr>
                           <w:rFonts w:ascii="Cambria" w:hAnsi="Cambria" w:cs="font405"/>
                           <w:noProof/>
@@ -2459,23 +2528,7 @@
                           <w:noProof/>
                           <w:szCs w:val="26"/>
                         </w:rPr>
-                        <w:t xml:space="preserve">agram describing the </w:t>
-                      </w:r>
-                      <w:r>
-                        <w:rPr>
-                          <w:rFonts w:ascii="Cambria" w:hAnsi="Cambria" w:cs="font405"/>
-                          <w:noProof/>
-                          <w:szCs w:val="26"/>
-                        </w:rPr>
-                        <w:t>updated Upload mechanism to integrate sequence diagram.</w:t>
-                      </w:r>
-                      <w:r>
-                        <w:rPr>
-                          <w:rFonts w:ascii="Cambria" w:hAnsi="Cambria" w:cs="font405"/>
-                          <w:noProof/>
-                          <w:szCs w:val="26"/>
-                        </w:rPr>
-                        <w:t xml:space="preserve"> </w:t>
+                        <w:t xml:space="preserve">agram describing the updated Upload mechanism to integrate sequence diagram. </w:t>
                       </w:r>
                     </w:p>
                     <w:p/>
@@ -2489,7 +2542,7 @@
       <w:r>
         <w:rPr>
           <w:noProof/>
-          <w:lang w:eastAsia="zh-CN"/>
+          <w:lang w:eastAsia="zh-TW"/>
         </w:rPr>
         <w:drawing>
           <wp:inline distT="0" distB="0" distL="0" distR="0" wp14:anchorId="56139703" wp14:editId="48954500">
@@ -2509,7 +2562,7 @@
                     </pic:cNvPicPr>
                   </pic:nvPicPr>
                   <pic:blipFill>
-                    <a:blip r:embed="rId11">
+                    <a:blip r:embed="rId10">
                       <a:extLst>
                         <a:ext uri="{28A0092B-C50C-407E-A947-70E740481C1C}">
                           <a14:useLocalDpi xmlns:a14="http://schemas.microsoft.com/office/drawing/2010/main" val="0"/>
@@ -2553,10 +2606,7 @@
       </w:r>
       <w:proofErr w:type="spellEnd"/>
       <w:r>
-        <w:t xml:space="preserve"> factory method is used to determine which upload processor object to instantiate and return depending on the extension type of the file(s) passed into the argument. It currently handles </w:t>
-      </w:r>
-      <w:r>
-        <w:t>class diagrams and sequence diagram.</w:t>
+        <w:t xml:space="preserve"> factory method is used to determine which upload processor object to instantiate and return depending on the extension type of the file(s) passed into the argument. It currently handles class diagrams and sequence diagram.</w:t>
       </w:r>
     </w:p>
     <w:p/>
@@ -2567,7 +2617,7 @@
     <w:p/>
     <w:p>
       <w:pPr>
-        <w:pStyle w:val="2"/>
+        <w:pStyle w:val="Heading2"/>
         <w:numPr>
           <w:ilvl w:val="0"/>
           <w:numId w:val="0"/>
@@ -2629,7 +2679,7 @@
       <w:r>
         <w:rPr>
           <w:noProof/>
-          <w:lang w:eastAsia="zh-CN"/>
+          <w:lang w:eastAsia="zh-TW"/>
         </w:rPr>
         <mc:AlternateContent>
           <mc:Choice Requires="wps">
@@ -2671,7 +2721,7 @@
                         <w:txbxContent>
                           <w:p>
                             <w:pPr>
-                              <w:pStyle w:val="a7"/>
+                              <w:pStyle w:val="Caption"/>
                               <w:rPr>
                                 <w:rFonts w:cs="Calibri"/>
                                 <w:noProof/>
@@ -2728,12 +2778,12 @@
           </mc:Choice>
           <mc:Fallback>
             <w:pict>
-              <v:shape id="Text Box 6" o:spid="_x0000_s1027" type="#_x0000_t202" style="position:absolute;margin-left:15pt;margin-top:447pt;width:437.25pt;height:.05pt;z-index:251657216;visibility:visible;mso-wrap-style:square;mso-wrap-distance-left:9pt;mso-wrap-distance-top:0;mso-wrap-distance-right:9pt;mso-wrap-distance-bottom:0;mso-position-horizontal:absolute;mso-position-horizontal-relative:text;mso-position-vertical:absolute;mso-position-vertical-relative:text;v-text-anchor:top" o:gfxdata="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" stroked="f">
+              <v:shape w14:anchorId="0E324D9B" id="Text Box 6" o:spid="_x0000_s1028" type="#_x0000_t202" style="position:absolute;margin-left:15pt;margin-top:447pt;width:437.25pt;height:.05pt;z-index:251657216;visibility:visible;mso-wrap-style:square;mso-wrap-distance-left:9pt;mso-wrap-distance-top:0;mso-wrap-distance-right:9pt;mso-wrap-distance-bottom:0;mso-position-horizontal:absolute;mso-position-horizontal-relative:text;mso-position-vertical:absolute;mso-position-vertical-relative:text;v-text-anchor:top" o:gfxdata="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" stroked="f">
                 <v:textbox style="mso-fit-shape-to-text:t" inset="0,0,0,0">
                   <w:txbxContent>
                     <w:p>
                       <w:pPr>
-                        <w:pStyle w:val="a7"/>
+                        <w:pStyle w:val="Caption"/>
                         <w:rPr>
                           <w:rFonts w:cs="Calibri"/>
                           <w:noProof/>
@@ -2784,7 +2834,7 @@
       <w:r>
         <w:rPr>
           <w:noProof/>
-          <w:lang w:eastAsia="zh-CN"/>
+          <w:lang w:eastAsia="zh-TW"/>
         </w:rPr>
         <w:drawing>
           <wp:anchor distT="0" distB="0" distL="0" distR="0" simplePos="0" relativeHeight="251656192" behindDoc="0" locked="0" layoutInCell="1" allowOverlap="1" wp14:anchorId="05DD744B" wp14:editId="1BC311F4">
@@ -2812,7 +2862,7 @@
                     </pic:cNvPicPr>
                   </pic:nvPicPr>
                   <pic:blipFill>
-                    <a:blip r:embed="rId12">
+                    <a:blip r:embed="rId11">
                       <a:extLst>
                         <a:ext uri="{28A0092B-C50C-407E-A947-70E740481C1C}">
                           <a14:useLocalDpi xmlns:a14="http://schemas.microsoft.com/office/drawing/2010/main" val="0"/>
@@ -2851,7 +2901,7 @@
     </w:p>
     <w:p>
       <w:pPr>
-        <w:pStyle w:val="2"/>
+        <w:pStyle w:val="Heading2"/>
         <w:pageBreakBefore/>
       </w:pPr>
       <w:bookmarkStart w:id="12" w:name="_Toc350763201"/>
@@ -2868,7 +2918,7 @@
       <w:r>
         <w:rPr>
           <w:noProof/>
-          <w:lang w:eastAsia="zh-CN"/>
+          <w:lang w:eastAsia="zh-TW"/>
         </w:rPr>
         <w:drawing>
           <wp:inline distT="0" distB="0" distL="0" distR="0">
@@ -2888,7 +2938,7 @@
                     </pic:cNvPicPr>
                   </pic:nvPicPr>
                   <pic:blipFill>
-                    <a:blip r:embed="rId13">
+                    <a:blip r:embed="rId12">
                       <a:extLst>
                         <a:ext uri="{28A0092B-C50C-407E-A947-70E740481C1C}">
                           <a14:useLocalDpi xmlns:a14="http://schemas.microsoft.com/office/drawing/2010/main" val="0"/>
@@ -2922,32 +2972,19 @@
     </w:p>
     <w:p>
       <w:pPr>
-        <w:pStyle w:val="a7"/>
+        <w:pStyle w:val="Caption"/>
       </w:pPr>
       <w:r>
         <w:t xml:space="preserve">Figure </w:t>
       </w:r>
-      <w:r>
-        <w:fldChar w:fldCharType="begin"/>
-      </w:r>
-      <w:r>
-        <w:instrText xml:space="preserve"> SEQ Figure \* ARABIC </w:instrText>
-      </w:r>
-      <w:r>
-        <w:fldChar w:fldCharType="separate"/>
-      </w:r>
-      <w:r>
-        <w:rPr>
-          <w:noProof/>
-        </w:rPr>
-        <w:t>3</w:t>
-      </w:r>
-      <w:r>
-        <w:rPr>
-          <w:noProof/>
-        </w:rPr>
-        <w:fldChar w:fldCharType="end"/>
-      </w:r>
+      <w:fldSimple w:instr=" SEQ Figure \* ARABIC ">
+        <w:r>
+          <w:rPr>
+            <w:noProof/>
+          </w:rPr>
+          <w:t>3</w:t>
+        </w:r>
+      </w:fldSimple>
       <w:r>
         <w:t xml:space="preserve">: Class diagram for the XML PARSER </w:t>
       </w:r>
@@ -2959,7 +2996,7 @@
       <w:r>
         <w:rPr>
           <w:noProof/>
-          <w:lang w:eastAsia="zh-CN"/>
+          <w:lang w:eastAsia="zh-TW"/>
         </w:rPr>
         <w:lastRenderedPageBreak/>
         <w:drawing>
@@ -2980,7 +3017,7 @@
                     </pic:cNvPicPr>
                   </pic:nvPicPr>
                   <pic:blipFill>
-                    <a:blip r:embed="rId14">
+                    <a:blip r:embed="rId13">
                       <a:extLst>
                         <a:ext uri="{28A0092B-C50C-407E-A947-70E740481C1C}">
                           <a14:useLocalDpi xmlns:a14="http://schemas.microsoft.com/office/drawing/2010/main" val="0"/>
@@ -3016,32 +3053,19 @@
     </w:p>
     <w:p>
       <w:pPr>
-        <w:pStyle w:val="a7"/>
+        <w:pStyle w:val="Caption"/>
       </w:pPr>
       <w:r>
         <w:t xml:space="preserve">Figure </w:t>
       </w:r>
-      <w:r>
-        <w:fldChar w:fldCharType="begin"/>
-      </w:r>
-      <w:r>
-        <w:instrText xml:space="preserve"> SEQ Figure \* ARABIC </w:instrText>
-      </w:r>
-      <w:r>
-        <w:fldChar w:fldCharType="separate"/>
-      </w:r>
-      <w:r>
-        <w:rPr>
-          <w:noProof/>
-        </w:rPr>
-        <w:t>4</w:t>
-      </w:r>
-      <w:r>
-        <w:rPr>
-          <w:noProof/>
-        </w:rPr>
-        <w:fldChar w:fldCharType="end"/>
-      </w:r>
+      <w:fldSimple w:instr=" SEQ Figure \* ARABIC ">
+        <w:r>
+          <w:rPr>
+            <w:noProof/>
+          </w:rPr>
+          <w:t>4</w:t>
+        </w:r>
+      </w:fldSimple>
       <w:r>
         <w:t xml:space="preserve">: </w:t>
       </w:r>
@@ -3366,25 +3390,7 @@
           <w:kern w:val="0"/>
           <w:lang w:eastAsia="en-US" w:bidi="hi-IN"/>
         </w:rPr>
-        <w:t xml:space="preserve"> of </w:t>
-      </w:r>
-      <w:proofErr w:type="gramStart"/>
-      <w:r>
-        <w:rPr>
-          <w:rFonts w:asciiTheme="minorHAnsi" w:eastAsia="Times New Roman" w:hAnsiTheme="minorHAnsi" w:cstheme="minorHAnsi"/>
-          <w:kern w:val="0"/>
-          <w:lang w:eastAsia="en-US" w:bidi="hi-IN"/>
-        </w:rPr>
-        <w:t>all the</w:t>
-      </w:r>
-      <w:proofErr w:type="gramEnd"/>
-      <w:r>
-        <w:rPr>
-          <w:rFonts w:asciiTheme="minorHAnsi" w:eastAsia="Times New Roman" w:hAnsiTheme="minorHAnsi" w:cstheme="minorHAnsi"/>
-          <w:kern w:val="0"/>
-          <w:lang w:eastAsia="en-US" w:bidi="hi-IN"/>
-        </w:rPr>
-        <w:t xml:space="preserve"> ID to elements. </w:t>
+        <w:t xml:space="preserve"> of all the ID to elements. </w:t>
       </w:r>
     </w:p>
     <w:p>
@@ -3441,7 +3447,7 @@
     </w:p>
     <w:p>
       <w:pPr>
-        <w:pStyle w:val="2"/>
+        <w:pStyle w:val="Heading2"/>
       </w:pPr>
       <w:bookmarkStart w:id="13" w:name="_Toc350763202"/>
       <w:r>
@@ -3452,23 +3458,23 @@
     </w:p>
     <w:p>
       <w:pPr>
-        <w:pStyle w:val="a0"/>
-      </w:pPr>
-    </w:p>
-    <w:p>
-      <w:pPr>
-        <w:pStyle w:val="a0"/>
-      </w:pPr>
-      <w:r>
-        <w:rPr>
-          <w:noProof/>
-          <w:lang w:eastAsia="zh-CN"/>
+        <w:pStyle w:val="BodyText"/>
+      </w:pPr>
+    </w:p>
+    <w:p>
+      <w:pPr>
+        <w:pStyle w:val="BodyText"/>
+      </w:pPr>
+      <w:r>
+        <w:rPr>
+          <w:noProof/>
+          <w:lang w:eastAsia="zh-TW"/>
         </w:rPr>
         <w:drawing>
-          <wp:inline distT="0" distB="0" distL="0" distR="0" wp14:anchorId="0518CDA2" wp14:editId="7524F63C">
-            <wp:extent cx="5902287" cy="5200650"/>
-            <wp:effectExtent l="0" t="0" r="3810" b="0"/>
-            <wp:docPr id="12" name="图片 12"/>
+          <wp:inline distT="0" distB="0" distL="0" distR="0">
+            <wp:extent cx="5943600" cy="3562350"/>
+            <wp:effectExtent l="0" t="0" r="0" b="0"/>
+            <wp:docPr id="14" name="Picture 14"/>
             <wp:cNvGraphicFramePr>
               <a:graphicFrameLocks xmlns:a="http://schemas.openxmlformats.org/drawingml/2006/main" noChangeAspect="1"/>
             </wp:cNvGraphicFramePr>
@@ -3476,11 +3482,17 @@
               <a:graphicData uri="http://schemas.openxmlformats.org/drawingml/2006/picture">
                 <pic:pic xmlns:pic="http://schemas.openxmlformats.org/drawingml/2006/picture">
                   <pic:nvPicPr>
-                    <pic:cNvPr id="0" name=""/>
+                    <pic:cNvPr id="14" name="comparerprovider.png"/>
                     <pic:cNvPicPr/>
                   </pic:nvPicPr>
                   <pic:blipFill>
-                    <a:blip r:embed="rId15"/>
+                    <a:blip r:embed="rId14">
+                      <a:extLst>
+                        <a:ext uri="{28A0092B-C50C-407E-A947-70E740481C1C}">
+                          <a14:useLocalDpi xmlns:a14="http://schemas.microsoft.com/office/drawing/2010/main" val="0"/>
+                        </a:ext>
+                      </a:extLst>
+                    </a:blip>
                     <a:stretch>
                       <a:fillRect/>
                     </a:stretch>
@@ -3488,7 +3500,7 @@
                   <pic:spPr>
                     <a:xfrm>
                       <a:off x="0" y="0"/>
-                      <a:ext cx="5902287" cy="5200650"/>
+                      <a:ext cx="5943600" cy="3562350"/>
                     </a:xfrm>
                     <a:prstGeom prst="rect">
                       <a:avLst/>
@@ -3503,7 +3515,7 @@
     </w:p>
     <w:p>
       <w:pPr>
-        <w:pStyle w:val="a7"/>
+        <w:pStyle w:val="Caption"/>
         <w:rPr>
           <w:rFonts w:ascii="Cambria" w:hAnsi="Cambria" w:cs="font405"/>
           <w:noProof/>
@@ -3571,7 +3583,7 @@
     </w:p>
     <w:p>
       <w:pPr>
-        <w:pStyle w:val="a7"/>
+        <w:pStyle w:val="Caption"/>
         <w:rPr>
           <w:rFonts w:ascii="Cambria" w:hAnsi="Cambria" w:cs="font405"/>
           <w:noProof/>
@@ -3597,6 +3609,20 @@
       </w:r>
       <w:proofErr w:type="spellEnd"/>
       <w:r>
+        <w:t xml:space="preserve"> Class Diagram</w:t>
+      </w:r>
+      <w:r>
+        <w:t>,</w:t>
+      </w:r>
+      <w:r>
+        <w:t xml:space="preserve"> </w:t>
+      </w:r>
+      <w:proofErr w:type="spellStart"/>
+      <w:r>
+        <w:t>Xmi</w:t>
+      </w:r>
+      <w:proofErr w:type="spellEnd"/>
+      <w:r>
         <w:t xml:space="preserve"> Class Diagram and </w:t>
       </w:r>
       <w:proofErr w:type="spellStart"/>
@@ -3605,30 +3631,22 @@
       </w:r>
       <w:proofErr w:type="spellEnd"/>
       <w:r>
-        <w:t xml:space="preserve"> Class Diagram and </w:t>
-      </w:r>
-      <w:proofErr w:type="spellStart"/>
-      <w:r>
-        <w:t>Xmi</w:t>
-      </w:r>
-      <w:proofErr w:type="spellEnd"/>
-      <w:r>
         <w:t xml:space="preserve"> Sequence Diagram.</w:t>
       </w:r>
     </w:p>
     <w:p>
       <w:pPr>
-        <w:pStyle w:val="a0"/>
-      </w:pPr>
-    </w:p>
-    <w:p>
-      <w:pPr>
-        <w:pStyle w:val="a0"/>
-      </w:pPr>
-    </w:p>
-    <w:p>
-      <w:pPr>
-        <w:pStyle w:val="2"/>
+        <w:pStyle w:val="BodyText"/>
+      </w:pPr>
+    </w:p>
+    <w:p>
+      <w:pPr>
+        <w:pStyle w:val="BodyText"/>
+      </w:pPr>
+    </w:p>
+    <w:p>
+      <w:pPr>
+        <w:pStyle w:val="Heading2"/>
       </w:pPr>
       <w:bookmarkStart w:id="14" w:name="__RefHeading__220_1092353262"/>
       <w:bookmarkStart w:id="15" w:name="__RefHeading__222_1092353262"/>
@@ -3636,7 +3654,6 @@
       <w:bookmarkEnd w:id="14"/>
       <w:bookmarkEnd w:id="15"/>
       <w:r>
-        <w:lastRenderedPageBreak/>
         <w:t>Comparing two Papyrus Model</w:t>
       </w:r>
       <w:bookmarkEnd w:id="16"/>
@@ -3660,45 +3677,75 @@
       </w:r>
       <w:proofErr w:type="gramStart"/>
       <w:r>
-        <w:t>compare(</w:t>
+        <w:t>action</w:t>
+      </w:r>
+      <w:r>
+        <w:t>(</w:t>
       </w:r>
       <w:proofErr w:type="gramEnd"/>
       <w:r>
-        <w:t xml:space="preserve">) method with an argument for which layer to compare (layer: Class, Attribute and Association), and the compare() method will invoke the specific compare method. For example, invoking </w:t>
-      </w:r>
+        <w:t>) method with a</w:t>
+      </w:r>
+      <w:r>
+        <w:t xml:space="preserve"> JSON object as the</w:t>
+      </w:r>
+      <w:r>
+        <w:t xml:space="preserve"> argument for which layer to compare (layer: Class, Attribute a</w:t>
+      </w:r>
+      <w:r>
+        <w:t>nd Association), and the action</w:t>
+      </w:r>
+      <w:r>
+        <w:t>() method will invoke the specific compare method. For example,</w:t>
+      </w:r>
+      <w:r>
+        <w:t xml:space="preserve"> invoking “Class”</w:t>
+      </w:r>
+      <w:r>
+        <w:t xml:space="preserve"> </w:t>
+      </w:r>
+      <w:r>
+        <w:t xml:space="preserve">request </w:t>
+      </w:r>
+      <w:r>
+        <w:t xml:space="preserve">will invoke the </w:t>
+      </w:r>
+      <w:proofErr w:type="spellStart"/>
       <w:proofErr w:type="gramStart"/>
       <w:r>
-        <w:t>compare(</w:t>
+        <w:t>compareClassNames</w:t>
+      </w:r>
+      <w:proofErr w:type="spellEnd"/>
+      <w:r>
+        <w:t>(</w:t>
       </w:r>
       <w:proofErr w:type="gramEnd"/>
       <w:r>
-        <w:t xml:space="preserve">“Class”) will invoke the </w:t>
+        <w:t>)</w:t>
+      </w:r>
+      <w:r>
+        <w:t xml:space="preserve"> method and return a JSON object</w:t>
+      </w:r>
+      <w:r>
+        <w:t xml:space="preserve"> that encapsulates information about differences and similarities between the class diagrams' names.</w:t>
+      </w:r>
+    </w:p>
+    <w:p>
+      <w:r>
+        <w:t xml:space="preserve">(Note: The API may change as we work with the Merge UI team. There are a number of re-factoring opportunities as most of the code for parsing was pulled from the </w:t>
       </w:r>
       <w:proofErr w:type="spellStart"/>
       <w:r>
-        <w:t>compareClassNames</w:t>
+        <w:t>Xmi</w:t>
       </w:r>
       <w:proofErr w:type="spellEnd"/>
       <w:r>
-        <w:t>() method and return a JSON string that encapsulates information about differences and similarities between the class diagrams' names.</w:t>
-      </w:r>
-    </w:p>
-    <w:p>
-      <w:r>
-        <w:t xml:space="preserve">(Note: The API may change as we work with the Merge UI team. There are a number of re-factoring opportunities as most of the code for parsing was pulled from the </w:t>
-      </w:r>
-      <w:proofErr w:type="spellStart"/>
-      <w:r>
-        <w:t>Xmi</w:t>
-      </w:r>
-      <w:proofErr w:type="spellEnd"/>
-      <w:r>
         <w:t xml:space="preserve"> Upload class.)</w:t>
       </w:r>
     </w:p>
     <w:p>
       <w:pPr>
-        <w:pStyle w:val="2"/>
+        <w:pStyle w:val="Heading2"/>
       </w:pPr>
       <w:bookmarkStart w:id="17" w:name="_Toc349553182"/>
       <w:bookmarkStart w:id="18" w:name="_Toc349556228"/>
@@ -3706,8 +3753,9 @@
       <w:r>
         <w:rPr>
           <w:noProof/>
-          <w:lang w:eastAsia="zh-CN"/>
-        </w:rPr>
+          <w:lang w:eastAsia="zh-TW"/>
+        </w:rPr>
+        <w:lastRenderedPageBreak/>
         <w:drawing>
           <wp:anchor distT="0" distB="0" distL="0" distR="0" simplePos="0" relativeHeight="251659264" behindDoc="0" locked="0" layoutInCell="1" allowOverlap="1" wp14:anchorId="1FB0FDB5" wp14:editId="6401BD0D">
             <wp:simplePos x="0" y="0"/>
@@ -3734,7 +3782,7 @@
                     </pic:cNvPicPr>
                   </pic:nvPicPr>
                   <pic:blipFill>
-                    <a:blip r:embed="rId16">
+                    <a:blip r:embed="rId15">
                       <a:extLst>
                         <a:ext uri="{28A0092B-C50C-407E-A947-70E740481C1C}">
                           <a14:useLocalDpi xmlns:a14="http://schemas.microsoft.com/office/drawing/2010/main" val="0"/>
@@ -3774,17 +3822,17 @@
       <w:bookmarkEnd w:id="18"/>
       <w:bookmarkEnd w:id="19"/>
     </w:p>
-    <w:bookmarkStart w:id="20" w:name="_Toc349553183"/>
-    <w:bookmarkStart w:id="21" w:name="_Toc349556229"/>
-    <w:bookmarkStart w:id="22" w:name="_Toc350763205"/>
-    <w:p>
-      <w:pPr>
-        <w:pStyle w:val="2"/>
-      </w:pPr>
-      <w:r>
-        <w:rPr>
-          <w:noProof/>
-          <w:lang w:eastAsia="zh-CN"/>
+    <w:p>
+      <w:pPr>
+        <w:pStyle w:val="Heading2"/>
+      </w:pPr>
+      <w:bookmarkStart w:id="20" w:name="_Toc349553183"/>
+      <w:bookmarkStart w:id="21" w:name="_Toc349556229"/>
+      <w:bookmarkStart w:id="22" w:name="_Toc350763205"/>
+      <w:r>
+        <w:rPr>
+          <w:noProof/>
+          <w:lang w:eastAsia="zh-TW"/>
         </w:rPr>
         <mc:AlternateContent>
           <mc:Choice Requires="wps">
@@ -3826,7 +3874,7 @@
                         <w:txbxContent>
                           <w:p>
                             <w:pPr>
-                              <w:pStyle w:val="a7"/>
+                              <w:pStyle w:val="Caption"/>
                               <w:rPr>
                                 <w:rFonts w:cs="Calibri"/>
                                 <w:noProof/>
@@ -3836,27 +3884,14 @@
                             <w:r>
                               <w:t xml:space="preserve">Figure </w:t>
                             </w:r>
-                            <w:r>
-                              <w:fldChar w:fldCharType="begin"/>
-                            </w:r>
-                            <w:r>
-                              <w:instrText xml:space="preserve"> SEQ Figure \* ARABIC </w:instrText>
-                            </w:r>
-                            <w:r>
-                              <w:fldChar w:fldCharType="separate"/>
-                            </w:r>
-                            <w:r>
-                              <w:rPr>
-                                <w:noProof/>
-                              </w:rPr>
-                              <w:t>5</w:t>
-                            </w:r>
-                            <w:r>
-                              <w:rPr>
-                                <w:noProof/>
-                              </w:rPr>
-                              <w:fldChar w:fldCharType="end"/>
-                            </w:r>
+                            <w:fldSimple w:instr=" SEQ Figure \* ARABIC ">
+                              <w:r>
+                                <w:rPr>
+                                  <w:noProof/>
+                                </w:rPr>
+                                <w:t>5</w:t>
+                              </w:r>
+                            </w:fldSimple>
                             <w:r>
                               <w:rPr>
                                 <w:rFonts w:cs="Calibri"/>
@@ -3885,12 +3920,12 @@
           </mc:Choice>
           <mc:Fallback>
             <w:pict>
-              <v:shape id="Text Box 8" o:spid="_x0000_s1028" type="#_x0000_t202" style="position:absolute;left:0;text-align:left;margin-left:13.5pt;margin-top:258.6pt;width:292.5pt;height:.05pt;z-index:251660288;visibility:visible;mso-wrap-style:square;mso-width-percent:0;mso-wrap-distance-left:9pt;mso-wrap-distance-top:0;mso-wrap-distance-right:9pt;mso-wrap-distance-bottom:0;mso-position-horizontal:absolute;mso-position-horizontal-relative:text;mso-position-vertical:absolute;mso-position-vertical-relative:text;mso-width-percent:0;mso-width-relative:margin;v-text-anchor:top" o:gfxdata="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" stroked="f">
+              <v:shape w14:anchorId="334A7EDF" id="Text Box 8" o:spid="_x0000_s1029" type="#_x0000_t202" style="position:absolute;left:0;text-align:left;margin-left:13.5pt;margin-top:258.6pt;width:292.5pt;height:.05pt;z-index:251660288;visibility:visible;mso-wrap-style:square;mso-width-percent:0;mso-wrap-distance-left:9pt;mso-wrap-distance-top:0;mso-wrap-distance-right:9pt;mso-wrap-distance-bottom:0;mso-position-horizontal:absolute;mso-position-horizontal-relative:text;mso-position-vertical:absolute;mso-position-vertical-relative:text;mso-width-percent:0;mso-width-relative:margin;v-text-anchor:top" o:gfxdata="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" stroked="f">
                 <v:textbox style="mso-fit-shape-to-text:t" inset="0,0,0,0">
                   <w:txbxContent>
                     <w:p>
                       <w:pPr>
-                        <w:pStyle w:val="a7"/>
+                        <w:pStyle w:val="Caption"/>
                         <w:rPr>
                           <w:rFonts w:cs="Calibri"/>
                           <w:noProof/>
@@ -3900,27 +3935,14 @@
                       <w:r>
                         <w:t xml:space="preserve">Figure </w:t>
                       </w:r>
-                      <w:r>
-                        <w:fldChar w:fldCharType="begin"/>
-                      </w:r>
-                      <w:r>
-                        <w:instrText xml:space="preserve"> SEQ Figure \* ARABIC </w:instrText>
-                      </w:r>
-                      <w:r>
-                        <w:fldChar w:fldCharType="separate"/>
-                      </w:r>
-                      <w:r>
-                        <w:rPr>
-                          <w:noProof/>
-                        </w:rPr>
-                        <w:t>5</w:t>
-                      </w:r>
-                      <w:r>
-                        <w:rPr>
-                          <w:noProof/>
-                        </w:rPr>
-                        <w:fldChar w:fldCharType="end"/>
-                      </w:r>
+                      <w:fldSimple w:instr=" SEQ Figure \* ARABIC ">
+                        <w:r>
+                          <w:rPr>
+                            <w:noProof/>
+                          </w:rPr>
+                          <w:t>5</w:t>
+                        </w:r>
+                      </w:fldSimple>
                       <w:r>
                         <w:rPr>
                           <w:rFonts w:cs="Calibri"/>
@@ -3943,46 +3965,45 @@
     </w:p>
     <w:p>
       <w:pPr>
-        <w:pStyle w:val="2"/>
-      </w:pPr>
-    </w:p>
-    <w:p>
-      <w:pPr>
-        <w:pStyle w:val="2"/>
-      </w:pPr>
-    </w:p>
-    <w:p>
-      <w:pPr>
-        <w:pStyle w:val="a0"/>
-      </w:pPr>
-    </w:p>
-    <w:p>
-      <w:pPr>
-        <w:pStyle w:val="a0"/>
-      </w:pPr>
-    </w:p>
-    <w:p>
-      <w:pPr>
-        <w:pStyle w:val="a0"/>
-      </w:pPr>
-    </w:p>
-    <w:p>
-      <w:pPr>
-        <w:pStyle w:val="a0"/>
-      </w:pPr>
-    </w:p>
-    <w:p>
-      <w:pPr>
-        <w:pStyle w:val="a0"/>
-      </w:pPr>
-    </w:p>
-    <w:p>
-      <w:pPr>
-        <w:pStyle w:val="2"/>
+        <w:pStyle w:val="Heading2"/>
+      </w:pPr>
+    </w:p>
+    <w:p>
+      <w:pPr>
+        <w:pStyle w:val="Heading2"/>
+      </w:pPr>
+    </w:p>
+    <w:p>
+      <w:pPr>
+        <w:pStyle w:val="BodyText"/>
+      </w:pPr>
+    </w:p>
+    <w:p>
+      <w:pPr>
+        <w:pStyle w:val="BodyText"/>
+      </w:pPr>
+    </w:p>
+    <w:p>
+      <w:pPr>
+        <w:pStyle w:val="BodyText"/>
+      </w:pPr>
+    </w:p>
+    <w:p>
+      <w:pPr>
+        <w:pStyle w:val="BodyText"/>
+      </w:pPr>
+    </w:p>
+    <w:p>
+      <w:pPr>
+        <w:pStyle w:val="BodyText"/>
+      </w:pPr>
+    </w:p>
+    <w:p>
+      <w:pPr>
+        <w:pStyle w:val="Heading2"/>
       </w:pPr>
       <w:bookmarkStart w:id="23" w:name="_Toc350763206"/>
       <w:r>
-        <w:lastRenderedPageBreak/>
         <w:t xml:space="preserve">Comparing two </w:t>
       </w:r>
       <w:proofErr w:type="spellStart"/>
@@ -4024,7 +4045,7 @@
     </w:p>
     <w:p>
       <w:pPr>
-        <w:pStyle w:val="1"/>
+        <w:pStyle w:val="Heading1"/>
         <w:pageBreakBefore/>
       </w:pPr>
       <w:bookmarkStart w:id="24" w:name="__RefHeading__224_1092353262"/>
@@ -4053,7 +4074,7 @@
 </file>
 
 <file path=word/endnotes.xml><?xml version="1.0" encoding="utf-8"?>
-<w:endnotes xmlns:wpc="http://schemas.microsoft.com/office/word/2010/wordprocessingCanvas" xmlns:mc="http://schemas.openxmlformats.org/markup-compatibility/2006" xmlns:o="urn:schemas-microsoft-com:office:office" xmlns:r="http://schemas.openxmlformats.org/officeDocument/2006/relationships" xmlns:m="http://schemas.openxmlformats.org/officeDocument/2006/math" xmlns:v="urn:schemas-microsoft-com:vml" xmlns:wp14="http://schemas.microsoft.com/office/word/2010/wordprocessingDrawing" xmlns:wp="http://schemas.openxmlformats.org/drawingml/2006/wordprocessingDrawing" xmlns:w10="urn:schemas-microsoft-com:office:word" xmlns:w="http://schemas.openxmlformats.org/wordprocessingml/2006/main" xmlns:w14="http://schemas.microsoft.com/office/word/2010/wordml" xmlns:wpg="http://schemas.microsoft.com/office/word/2010/wordprocessingGroup" xmlns:wpi="http://schemas.microsoft.com/office/word/2010/wordprocessingInk" xmlns:wne="http://schemas.microsoft.com/office/word/2006/wordml" xmlns:wps="http://schemas.microsoft.com/office/word/2010/wordprocessingShape" mc:Ignorable="w14 wp14">
+<w:endnotes xmlns:wpc="http://schemas.microsoft.com/office/word/2010/wordprocessingCanvas" xmlns:mc="http://schemas.openxmlformats.org/markup-compatibility/2006" xmlns:o="urn:schemas-microsoft-com:office:office" xmlns:r="http://schemas.openxmlformats.org/officeDocument/2006/relationships" xmlns:m="http://schemas.openxmlformats.org/officeDocument/2006/math" xmlns:v="urn:schemas-microsoft-com:vml" xmlns:wp14="http://schemas.microsoft.com/office/word/2010/wordprocessingDrawing" xmlns:wp="http://schemas.openxmlformats.org/drawingml/2006/wordprocessingDrawing" xmlns:w10="urn:schemas-microsoft-com:office:word" xmlns:w="http://schemas.openxmlformats.org/wordprocessingml/2006/main" xmlns:w14="http://schemas.microsoft.com/office/word/2010/wordml" xmlns:w15="http://schemas.microsoft.com/office/word/2012/wordml" xmlns:wpg="http://schemas.microsoft.com/office/word/2010/wordprocessingGroup" xmlns:wpi="http://schemas.microsoft.com/office/word/2010/wordprocessingInk" xmlns:wne="http://schemas.microsoft.com/office/word/2006/wordml" xmlns:wps="http://schemas.microsoft.com/office/word/2010/wordprocessingShape" mc:Ignorable="w14 w15 wp14">
   <w:endnote w:type="separator" w:id="-1">
     <w:p>
       <w:pPr>
@@ -4078,10 +4099,10 @@
 </file>
 
 <file path=word/footer1.xml><?xml version="1.0" encoding="utf-8"?>
-<w:ftr xmlns:wpc="http://schemas.microsoft.com/office/word/2010/wordprocessingCanvas" xmlns:mc="http://schemas.openxmlformats.org/markup-compatibility/2006" xmlns:o="urn:schemas-microsoft-com:office:office" xmlns:r="http://schemas.openxmlformats.org/officeDocument/2006/relationships" xmlns:m="http://schemas.openxmlformats.org/officeDocument/2006/math" xmlns:v="urn:schemas-microsoft-com:vml" xmlns:wp14="http://schemas.microsoft.com/office/word/2010/wordprocessingDrawing" xmlns:wp="http://schemas.openxmlformats.org/drawingml/2006/wordprocessingDrawing" xmlns:w10="urn:schemas-microsoft-com:office:word" xmlns:w="http://schemas.openxmlformats.org/wordprocessingml/2006/main" xmlns:w14="http://schemas.microsoft.com/office/word/2010/wordml" xmlns:wpg="http://schemas.microsoft.com/office/word/2010/wordprocessingGroup" xmlns:wpi="http://schemas.microsoft.com/office/word/2010/wordprocessingInk" xmlns:wne="http://schemas.microsoft.com/office/word/2006/wordml" xmlns:wps="http://schemas.microsoft.com/office/word/2010/wordprocessingShape" mc:Ignorable="w14 wp14">
+<w:ftr xmlns:wpc="http://schemas.microsoft.com/office/word/2010/wordprocessingCanvas" xmlns:mc="http://schemas.openxmlformats.org/markup-compatibility/2006" xmlns:o="urn:schemas-microsoft-com:office:office" xmlns:r="http://schemas.openxmlformats.org/officeDocument/2006/relationships" xmlns:m="http://schemas.openxmlformats.org/officeDocument/2006/math" xmlns:v="urn:schemas-microsoft-com:vml" xmlns:wp14="http://schemas.microsoft.com/office/word/2010/wordprocessingDrawing" xmlns:wp="http://schemas.openxmlformats.org/drawingml/2006/wordprocessingDrawing" xmlns:w10="urn:schemas-microsoft-com:office:word" xmlns:w="http://schemas.openxmlformats.org/wordprocessingml/2006/main" xmlns:w14="http://schemas.microsoft.com/office/word/2010/wordml" xmlns:w15="http://schemas.microsoft.com/office/word/2012/wordml" xmlns:wpg="http://schemas.microsoft.com/office/word/2010/wordprocessingGroup" xmlns:wpi="http://schemas.microsoft.com/office/word/2010/wordprocessingInk" xmlns:wne="http://schemas.microsoft.com/office/word/2006/wordml" xmlns:wps="http://schemas.microsoft.com/office/word/2010/wordprocessingShape" mc:Ignorable="w14 w15 wp14">
   <w:p>
     <w:pPr>
-      <w:pStyle w:val="ac"/>
+      <w:pStyle w:val="Footer"/>
       <w:tabs>
         <w:tab w:val="clear" w:pos="9360"/>
       </w:tabs>
@@ -4091,7 +4112,7 @@
 </file>
 
 <file path=word/footnotes.xml><?xml version="1.0" encoding="utf-8"?>
-<w:footnotes xmlns:wpc="http://schemas.microsoft.com/office/word/2010/wordprocessingCanvas" xmlns:mc="http://schemas.openxmlformats.org/markup-compatibility/2006" xmlns:o="urn:schemas-microsoft-com:office:office" xmlns:r="http://schemas.openxmlformats.org/officeDocument/2006/relationships" xmlns:m="http://schemas.openxmlformats.org/officeDocument/2006/math" xmlns:v="urn:schemas-microsoft-com:vml" xmlns:wp14="http://schemas.microsoft.com/office/word/2010/wordprocessingDrawing" xmlns:wp="http://schemas.openxmlformats.org/drawingml/2006/wordprocessingDrawing" xmlns:w10="urn:schemas-microsoft-com:office:word" xmlns:w="http://schemas.openxmlformats.org/wordprocessingml/2006/main" xmlns:w14="http://schemas.microsoft.com/office/word/2010/wordml" xmlns:wpg="http://schemas.microsoft.com/office/word/2010/wordprocessingGroup" xmlns:wpi="http://schemas.microsoft.com/office/word/2010/wordprocessingInk" xmlns:wne="http://schemas.microsoft.com/office/word/2006/wordml" xmlns:wps="http://schemas.microsoft.com/office/word/2010/wordprocessingShape" mc:Ignorable="w14 wp14">
+<w:footnotes xmlns:wpc="http://schemas.microsoft.com/office/word/2010/wordprocessingCanvas" xmlns:mc="http://schemas.openxmlformats.org/markup-compatibility/2006" xmlns:o="urn:schemas-microsoft-com:office:office" xmlns:r="http://schemas.openxmlformats.org/officeDocument/2006/relationships" xmlns:m="http://schemas.openxmlformats.org/officeDocument/2006/math" xmlns:v="urn:schemas-microsoft-com:vml" xmlns:wp14="http://schemas.microsoft.com/office/word/2010/wordprocessingDrawing" xmlns:wp="http://schemas.openxmlformats.org/drawingml/2006/wordprocessingDrawing" xmlns:w10="urn:schemas-microsoft-com:office:word" xmlns:w="http://schemas.openxmlformats.org/wordprocessingml/2006/main" xmlns:w14="http://schemas.microsoft.com/office/word/2010/wordml" xmlns:w15="http://schemas.microsoft.com/office/word/2012/wordml" xmlns:wpg="http://schemas.microsoft.com/office/word/2010/wordprocessingGroup" xmlns:wpi="http://schemas.microsoft.com/office/word/2010/wordprocessingInk" xmlns:wne="http://schemas.microsoft.com/office/word/2006/wordml" xmlns:wps="http://schemas.microsoft.com/office/word/2010/wordprocessingShape" mc:Ignorable="w14 w15 wp14">
   <w:footnote w:type="separator" w:id="-1">
     <w:p>
       <w:pPr>
@@ -4116,7 +4137,7 @@
 </file>
 
 <file path=word/numbering.xml><?xml version="1.0" encoding="utf-8"?>
-<w:numbering xmlns:wpc="http://schemas.microsoft.com/office/word/2010/wordprocessingCanvas" xmlns:mc="http://schemas.openxmlformats.org/markup-compatibility/2006" xmlns:o="urn:schemas-microsoft-com:office:office" xmlns:r="http://schemas.openxmlformats.org/officeDocument/2006/relationships" xmlns:m="http://schemas.openxmlformats.org/officeDocument/2006/math" xmlns:v="urn:schemas-microsoft-com:vml" xmlns:wp14="http://schemas.microsoft.com/office/word/2010/wordprocessingDrawing" xmlns:wp="http://schemas.openxmlformats.org/drawingml/2006/wordprocessingDrawing" xmlns:w10="urn:schemas-microsoft-com:office:word" xmlns:w="http://schemas.openxmlformats.org/wordprocessingml/2006/main" xmlns:w14="http://schemas.microsoft.com/office/word/2010/wordml" xmlns:wpg="http://schemas.microsoft.com/office/word/2010/wordprocessingGroup" xmlns:wpi="http://schemas.microsoft.com/office/word/2010/wordprocessingInk" xmlns:wne="http://schemas.microsoft.com/office/word/2006/wordml" xmlns:wps="http://schemas.microsoft.com/office/word/2010/wordprocessingShape" mc:Ignorable="w14 wp14">
+<w:numbering xmlns:wpc="http://schemas.microsoft.com/office/word/2010/wordprocessingCanvas" xmlns:mc="http://schemas.openxmlformats.org/markup-compatibility/2006" xmlns:o="urn:schemas-microsoft-com:office:office" xmlns:r="http://schemas.openxmlformats.org/officeDocument/2006/relationships" xmlns:m="http://schemas.openxmlformats.org/officeDocument/2006/math" xmlns:v="urn:schemas-microsoft-com:vml" xmlns:wp14="http://schemas.microsoft.com/office/word/2010/wordprocessingDrawing" xmlns:wp="http://schemas.openxmlformats.org/drawingml/2006/wordprocessingDrawing" xmlns:w10="urn:schemas-microsoft-com:office:word" xmlns:w="http://schemas.openxmlformats.org/wordprocessingml/2006/main" xmlns:w14="http://schemas.microsoft.com/office/word/2010/wordml" xmlns:w15="http://schemas.microsoft.com/office/word/2012/wordml" xmlns:wpg="http://schemas.microsoft.com/office/word/2010/wordprocessingGroup" xmlns:wpi="http://schemas.microsoft.com/office/word/2010/wordprocessingInk" xmlns:wne="http://schemas.microsoft.com/office/word/2006/wordml" xmlns:wps="http://schemas.microsoft.com/office/word/2010/wordprocessingShape" mc:Ignorable="w14 w15 wp14">
   <w:abstractNum w:abstractNumId="0">
     <w:nsid w:val="00000001"/>
     <w:multiLevelType w:val="multilevel"/>
@@ -4137,7 +4158,7 @@
     <w:lvl w:ilvl="1">
       <w:start w:val="1"/>
       <w:numFmt w:val="none"/>
-      <w:pStyle w:val="2"/>
+      <w:pStyle w:val="Heading2"/>
       <w:suff w:val="nothing"/>
       <w:lvlText w:val=""/>
       <w:lvlJc w:val="left"/>
@@ -4151,7 +4172,7 @@
     <w:lvl w:ilvl="2">
       <w:start w:val="1"/>
       <w:numFmt w:val="none"/>
-      <w:pStyle w:val="3"/>
+      <w:pStyle w:val="Heading3"/>
       <w:suff w:val="nothing"/>
       <w:lvlText w:val=""/>
       <w:lvlJc w:val="left"/>
@@ -4165,7 +4186,7 @@
     <w:lvl w:ilvl="3">
       <w:start w:val="1"/>
       <w:numFmt w:val="none"/>
-      <w:pStyle w:val="4"/>
+      <w:pStyle w:val="Heading4"/>
       <w:suff w:val="nothing"/>
       <w:lvlText w:val=""/>
       <w:lvlJc w:val="left"/>
@@ -4701,7 +4722,7 @@
 </file>
 
 <file path=word/styles.xml><?xml version="1.0" encoding="utf-8"?>
-<w:styles xmlns:mc="http://schemas.openxmlformats.org/markup-compatibility/2006" xmlns:r="http://schemas.openxmlformats.org/officeDocument/2006/relationships" xmlns:w="http://schemas.openxmlformats.org/wordprocessingml/2006/main" xmlns:w14="http://schemas.microsoft.com/office/word/2010/wordml" mc:Ignorable="w14">
+<w:styles xmlns:mc="http://schemas.openxmlformats.org/markup-compatibility/2006" xmlns:r="http://schemas.openxmlformats.org/officeDocument/2006/relationships" xmlns:w="http://schemas.openxmlformats.org/wordprocessingml/2006/main" xmlns:w14="http://schemas.microsoft.com/office/word/2010/wordml" xmlns:w15="http://schemas.microsoft.com/office/word/2012/wordml" mc:Ignorable="w14 w15">
   <w:docDefaults>
     <w:rPrDefault>
       <w:rPr>
@@ -4711,146 +4732,380 @@
     </w:rPrDefault>
     <w:pPrDefault/>
   </w:docDefaults>
-  <w:latentStyles w:defLockedState="0" w:defUIPriority="99" w:defSemiHidden="1" w:defUnhideWhenUsed="1" w:defQFormat="0" w:count="267">
-    <w:lsdException w:name="Normal" w:semiHidden="0" w:uiPriority="0" w:unhideWhenUsed="0" w:qFormat="1"/>
-    <w:lsdException w:name="heading 1" w:semiHidden="0" w:uiPriority="9" w:unhideWhenUsed="0" w:qFormat="1"/>
-    <w:lsdException w:name="heading 2" w:semiHidden="0" w:uiPriority="9" w:unhideWhenUsed="0" w:qFormat="1"/>
-    <w:lsdException w:name="heading 3" w:semiHidden="0" w:uiPriority="9" w:unhideWhenUsed="0" w:qFormat="1"/>
-    <w:lsdException w:name="heading 4" w:semiHidden="0" w:uiPriority="9" w:unhideWhenUsed="0" w:qFormat="1"/>
-    <w:lsdException w:name="heading 5" w:uiPriority="9" w:qFormat="1"/>
-    <w:lsdException w:name="heading 6" w:uiPriority="9" w:qFormat="1"/>
-    <w:lsdException w:name="heading 7" w:uiPriority="9" w:qFormat="1"/>
-    <w:lsdException w:name="heading 8" w:uiPriority="9" w:qFormat="1"/>
-    <w:lsdException w:name="heading 9" w:uiPriority="9" w:qFormat="1"/>
-    <w:lsdException w:name="toc 1" w:uiPriority="39" w:qFormat="1"/>
-    <w:lsdException w:name="toc 2" w:uiPriority="39" w:qFormat="1"/>
-    <w:lsdException w:name="toc 3" w:uiPriority="39" w:qFormat="1"/>
-    <w:lsdException w:name="toc 4" w:uiPriority="39"/>
-    <w:lsdException w:name="toc 5" w:uiPriority="39"/>
-    <w:lsdException w:name="toc 6" w:uiPriority="39"/>
-    <w:lsdException w:name="toc 7" w:uiPriority="39"/>
-    <w:lsdException w:name="toc 8" w:uiPriority="39"/>
-    <w:lsdException w:name="toc 9" w:uiPriority="39"/>
-    <w:lsdException w:name="caption" w:semiHidden="0" w:uiPriority="0" w:unhideWhenUsed="0" w:qFormat="1"/>
-    <w:lsdException w:name="Title" w:semiHidden="0" w:uiPriority="10" w:unhideWhenUsed="0" w:qFormat="1"/>
-    <w:lsdException w:name="Default Paragraph Font" w:uiPriority="1"/>
-    <w:lsdException w:name="Subtitle" w:semiHidden="0" w:uiPriority="11" w:unhideWhenUsed="0" w:qFormat="1"/>
-    <w:lsdException w:name="Strong" w:semiHidden="0" w:uiPriority="22" w:unhideWhenUsed="0" w:qFormat="1"/>
-    <w:lsdException w:name="Emphasis" w:semiHidden="0" w:uiPriority="20" w:unhideWhenUsed="0" w:qFormat="1"/>
-    <w:lsdException w:name="Table Grid" w:semiHidden="0" w:uiPriority="59" w:unhideWhenUsed="0"/>
-    <w:lsdException w:name="Placeholder Text" w:unhideWhenUsed="0"/>
-    <w:lsdException w:name="No Spacing" w:semiHidden="0" w:uiPriority="1" w:unhideWhenUsed="0" w:qFormat="1"/>
-    <w:lsdException w:name="Light Shading" w:semiHidden="0" w:uiPriority="60" w:unhideWhenUsed="0"/>
-    <w:lsdException w:name="Light List" w:semiHidden="0" w:uiPriority="61" w:unhideWhenUsed="0"/>
-    <w:lsdException w:name="Light Grid" w:semiHidden="0" w:uiPriority="62" w:unhideWhenUsed="0"/>
-    <w:lsdException w:name="Medium Shading 1" w:semiHidden="0" w:uiPriority="63" w:unhideWhenUsed="0"/>
-    <w:lsdException w:name="Medium Shading 2" w:semiHidden="0" w:uiPriority="64" w:unhideWhenUsed="0"/>
-    <w:lsdException w:name="Medium List 1" w:semiHidden="0" w:uiPriority="65" w:unhideWhenUsed="0"/>
-    <w:lsdException w:name="Medium List 2" w:semiHidden="0" w:uiPriority="66" w:unhideWhenUsed="0"/>
-    <w:lsdException w:name="Medium Grid 1" w:semiHidden="0" w:uiPriority="67" w:unhideWhenUsed="0"/>
-    <w:lsdException w:name="Medium Grid 2" w:semiHidden="0" w:uiPriority="68" w:unhideWhenUsed="0"/>
-    <w:lsdException w:name="Medium Grid 3" w:semiHidden="0" w:uiPriority="69" w:unhideWhenUsed="0"/>
-    <w:lsdException w:name="Dark List" w:semiHidden="0" w:uiPriority="70" w:unhideWhenUsed="0"/>
-    <w:lsdException w:name="Colorful Shading" w:semiHidden="0" w:uiPriority="71" w:unhideWhenUsed="0"/>
-    <w:lsdException w:name="Colorful List" w:semiHidden="0" w:uiPriority="72" w:unhideWhenUsed="0"/>
-    <w:lsdException w:name="Colorful Grid" w:semiHidden="0" w:uiPriority="73" w:unhideWhenUsed="0"/>
-    <w:lsdException w:name="Light Shading Accent 1" w:semiHidden="0" w:uiPriority="60" w:unhideWhenUsed="0"/>
-    <w:lsdException w:name="Light List Accent 1" w:semiHidden="0" w:uiPriority="61" w:unhideWhenUsed="0"/>
-    <w:lsdException w:name="Light Grid Accent 1" w:semiHidden="0" w:uiPriority="62" w:unhideWhenUsed="0"/>
-    <w:lsdException w:name="Medium Shading 1 Accent 1" w:semiHidden="0" w:uiPriority="63" w:unhideWhenUsed="0"/>
-    <w:lsdException w:name="Medium Shading 2 Accent 1" w:semiHidden="0" w:uiPriority="64" w:unhideWhenUsed="0"/>
-    <w:lsdException w:name="Medium List 1 Accent 1" w:semiHidden="0" w:uiPriority="65" w:unhideWhenUsed="0"/>
-    <w:lsdException w:name="Revision" w:unhideWhenUsed="0"/>
-    <w:lsdException w:name="List Paragraph" w:semiHidden="0" w:uiPriority="34" w:unhideWhenUsed="0" w:qFormat="1"/>
-    <w:lsdException w:name="Quote" w:semiHidden="0" w:uiPriority="29" w:unhideWhenUsed="0" w:qFormat="1"/>
-    <w:lsdException w:name="Intense Quote" w:semiHidden="0" w:uiPriority="30" w:unhideWhenUsed="0" w:qFormat="1"/>
-    <w:lsdException w:name="Medium List 2 Accent 1" w:semiHidden="0" w:uiPriority="66" w:unhideWhenUsed="0"/>
-    <w:lsdException w:name="Medium Grid 1 Accent 1" w:semiHidden="0" w:uiPriority="67" w:unhideWhenUsed="0"/>
-    <w:lsdException w:name="Medium Grid 2 Accent 1" w:semiHidden="0" w:uiPriority="68" w:unhideWhenUsed="0"/>
-    <w:lsdException w:name="Medium Grid 3 Accent 1" w:semiHidden="0" w:uiPriority="69" w:unhideWhenUsed="0"/>
-    <w:lsdException w:name="Dark List Accent 1" w:semiHidden="0" w:uiPriority="70" w:unhideWhenUsed="0"/>
-    <w:lsdException w:name="Colorful Shading Accent 1" w:semiHidden="0" w:uiPriority="71" w:unhideWhenUsed="0"/>
-    <w:lsdException w:name="Colorful List Accent 1" w:semiHidden="0" w:uiPriority="72" w:unhideWhenUsed="0"/>
-    <w:lsdException w:name="Colorful Grid Accent 1" w:semiHidden="0" w:uiPriority="73" w:unhideWhenUsed="0"/>
-    <w:lsdException w:name="Light Shading Accent 2" w:semiHidden="0" w:uiPriority="60" w:unhideWhenUsed="0"/>
-    <w:lsdException w:name="Light List Accent 2" w:semiHidden="0" w:uiPriority="61" w:unhideWhenUsed="0"/>
-    <w:lsdException w:name="Light Grid Accent 2" w:semiHidden="0" w:uiPriority="62" w:unhideWhenUsed="0"/>
-    <w:lsdException w:name="Medium Shading 1 Accent 2" w:semiHidden="0" w:uiPriority="63" w:unhideWhenUsed="0"/>
-    <w:lsdException w:name="Medium Shading 2 Accent 2" w:semiHidden="0" w:uiPriority="64" w:unhideWhenUsed="0"/>
-    <w:lsdException w:name="Medium List 1 Accent 2" w:semiHidden="0" w:uiPriority="65" w:unhideWhenUsed="0"/>
-    <w:lsdException w:name="Medium List 2 Accent 2" w:semiHidden="0" w:uiPriority="66" w:unhideWhenUsed="0"/>
-    <w:lsdException w:name="Medium Grid 1 Accent 2" w:semiHidden="0" w:uiPriority="67" w:unhideWhenUsed="0"/>
-    <w:lsdException w:name="Medium Grid 2 Accent 2" w:semiHidden="0" w:uiPriority="68" w:unhideWhenUsed="0"/>
-    <w:lsdException w:name="Medium Grid 3 Accent 2" w:semiHidden="0" w:uiPriority="69" w:unhideWhenUsed="0"/>
-    <w:lsdException w:name="Dark List Accent 2" w:semiHidden="0" w:uiPriority="70" w:unhideWhenUsed="0"/>
-    <w:lsdException w:name="Colorful Shading Accent 2" w:semiHidden="0" w:uiPriority="71" w:unhideWhenUsed="0"/>
-    <w:lsdException w:name="Colorful List Accent 2" w:semiHidden="0" w:uiPriority="72" w:unhideWhenUsed="0"/>
-    <w:lsdException w:name="Colorful Grid Accent 2" w:semiHidden="0" w:uiPriority="73" w:unhideWhenUsed="0"/>
-    <w:lsdException w:name="Light Shading Accent 3" w:semiHidden="0" w:uiPriority="60" w:unhideWhenUsed="0"/>
-    <w:lsdException w:name="Light List Accent 3" w:semiHidden="0" w:uiPriority="61" w:unhideWhenUsed="0"/>
-    <w:lsdException w:name="Light Grid Accent 3" w:semiHidden="0" w:uiPriority="62" w:unhideWhenUsed="0"/>
-    <w:lsdException w:name="Medium Shading 1 Accent 3" w:semiHidden="0" w:uiPriority="63" w:unhideWhenUsed="0"/>
-    <w:lsdException w:name="Medium Shading 2 Accent 3" w:semiHidden="0" w:uiPriority="64" w:unhideWhenUsed="0"/>
-    <w:lsdException w:name="Medium List 1 Accent 3" w:semiHidden="0" w:uiPriority="65" w:unhideWhenUsed="0"/>
-    <w:lsdException w:name="Medium List 2 Accent 3" w:semiHidden="0" w:uiPriority="66" w:unhideWhenUsed="0"/>
-    <w:lsdException w:name="Medium Grid 1 Accent 3" w:semiHidden="0" w:uiPriority="67" w:unhideWhenUsed="0"/>
-    <w:lsdException w:name="Medium Grid 2 Accent 3" w:semiHidden="0" w:uiPriority="68" w:unhideWhenUsed="0"/>
-    <w:lsdException w:name="Medium Grid 3 Accent 3" w:semiHidden="0" w:uiPriority="69" w:unhideWhenUsed="0"/>
-    <w:lsdException w:name="Dark List Accent 3" w:semiHidden="0" w:uiPriority="70" w:unhideWhenUsed="0"/>
-    <w:lsdException w:name="Colorful Shading Accent 3" w:semiHidden="0" w:uiPriority="71" w:unhideWhenUsed="0"/>
-    <w:lsdException w:name="Colorful List Accent 3" w:semiHidden="0" w:uiPriority="72" w:unhideWhenUsed="0"/>
-    <w:lsdException w:name="Colorful Grid Accent 3" w:semiHidden="0" w:uiPriority="73" w:unhideWhenUsed="0"/>
-    <w:lsdException w:name="Light Shading Accent 4" w:semiHidden="0" w:uiPriority="60" w:unhideWhenUsed="0"/>
-    <w:lsdException w:name="Light List Accent 4" w:semiHidden="0" w:uiPriority="61" w:unhideWhenUsed="0"/>
-    <w:lsdException w:name="Light Grid Accent 4" w:semiHidden="0" w:uiPriority="62" w:unhideWhenUsed="0"/>
-    <w:lsdException w:name="Medium Shading 1 Accent 4" w:semiHidden="0" w:uiPriority="63" w:unhideWhenUsed="0"/>
-    <w:lsdException w:name="Medium Shading 2 Accent 4" w:semiHidden="0" w:uiPriority="64" w:unhideWhenUsed="0"/>
-    <w:lsdException w:name="Medium List 1 Accent 4" w:semiHidden="0" w:uiPriority="65" w:unhideWhenUsed="0"/>
-    <w:lsdException w:name="Medium List 2 Accent 4" w:semiHidden="0" w:uiPriority="66" w:unhideWhenUsed="0"/>
-    <w:lsdException w:name="Medium Grid 1 Accent 4" w:semiHidden="0" w:uiPriority="67" w:unhideWhenUsed="0"/>
-    <w:lsdException w:name="Medium Grid 2 Accent 4" w:semiHidden="0" w:uiPriority="68" w:unhideWhenUsed="0"/>
-    <w:lsdException w:name="Medium Grid 3 Accent 4" w:semiHidden="0" w:uiPriority="69" w:unhideWhenUsed="0"/>
-    <w:lsdException w:name="Dark List Accent 4" w:semiHidden="0" w:uiPriority="70" w:unhideWhenUsed="0"/>
-    <w:lsdException w:name="Colorful Shading Accent 4" w:semiHidden="0" w:uiPriority="71" w:unhideWhenUsed="0"/>
-    <w:lsdException w:name="Colorful List Accent 4" w:semiHidden="0" w:uiPriority="72" w:unhideWhenUsed="0"/>
-    <w:lsdException w:name="Colorful Grid Accent 4" w:semiHidden="0" w:uiPriority="73" w:unhideWhenUsed="0"/>
-    <w:lsdException w:name="Light Shading Accent 5" w:semiHidden="0" w:uiPriority="60" w:unhideWhenUsed="0"/>
-    <w:lsdException w:name="Light List Accent 5" w:semiHidden="0" w:uiPriority="61" w:unhideWhenUsed="0"/>
-    <w:lsdException w:name="Light Grid Accent 5" w:semiHidden="0" w:uiPriority="62" w:unhideWhenUsed="0"/>
-    <w:lsdException w:name="Medium Shading 1 Accent 5" w:semiHidden="0" w:uiPriority="63" w:unhideWhenUsed="0"/>
-    <w:lsdException w:name="Medium Shading 2 Accent 5" w:semiHidden="0" w:uiPriority="64" w:unhideWhenUsed="0"/>
-    <w:lsdException w:name="Medium List 1 Accent 5" w:semiHidden="0" w:uiPriority="65" w:unhideWhenUsed="0"/>
-    <w:lsdException w:name="Medium List 2 Accent 5" w:semiHidden="0" w:uiPriority="66" w:unhideWhenUsed="0"/>
-    <w:lsdException w:name="Medium Grid 1 Accent 5" w:semiHidden="0" w:uiPriority="67" w:unhideWhenUsed="0"/>
-    <w:lsdException w:name="Medium Grid 2 Accent 5" w:semiHidden="0" w:uiPriority="68" w:unhideWhenUsed="0"/>
-    <w:lsdException w:name="Medium Grid 3 Accent 5" w:semiHidden="0" w:uiPriority="69" w:unhideWhenUsed="0"/>
-    <w:lsdException w:name="Dark List Accent 5" w:semiHidden="0" w:uiPriority="70" w:unhideWhenUsed="0"/>
-    <w:lsdException w:name="Colorful Shading Accent 5" w:semiHidden="0" w:uiPriority="71" w:unhideWhenUsed="0"/>
-    <w:lsdException w:name="Colorful List Accent 5" w:semiHidden="0" w:uiPriority="72" w:unhideWhenUsed="0"/>
-    <w:lsdException w:name="Colorful Grid Accent 5" w:semiHidden="0" w:uiPriority="73" w:unhideWhenUsed="0"/>
-    <w:lsdException w:name="Light Shading Accent 6" w:semiHidden="0" w:uiPriority="60" w:unhideWhenUsed="0"/>
-    <w:lsdException w:name="Light List Accent 6" w:semiHidden="0" w:uiPriority="61" w:unhideWhenUsed="0"/>
-    <w:lsdException w:name="Light Grid Accent 6" w:semiHidden="0" w:uiPriority="62" w:unhideWhenUsed="0"/>
-    <w:lsdException w:name="Medium Shading 1 Accent 6" w:semiHidden="0" w:uiPriority="63" w:unhideWhenUsed="0"/>
-    <w:lsdException w:name="Medium Shading 2 Accent 6" w:semiHidden="0" w:uiPriority="64" w:unhideWhenUsed="0"/>
-    <w:lsdException w:name="Medium List 1 Accent 6" w:semiHidden="0" w:uiPriority="65" w:unhideWhenUsed="0"/>
-    <w:lsdException w:name="Medium List 2 Accent 6" w:semiHidden="0" w:uiPriority="66" w:unhideWhenUsed="0"/>
-    <w:lsdException w:name="Medium Grid 1 Accent 6" w:semiHidden="0" w:uiPriority="67" w:unhideWhenUsed="0"/>
-    <w:lsdException w:name="Medium Grid 2 Accent 6" w:semiHidden="0" w:uiPriority="68" w:unhideWhenUsed="0"/>
-    <w:lsdException w:name="Medium Grid 3 Accent 6" w:semiHidden="0" w:uiPriority="69" w:unhideWhenUsed="0"/>
-    <w:lsdException w:name="Dark List Accent 6" w:semiHidden="0" w:uiPriority="70" w:unhideWhenUsed="0"/>
-    <w:lsdException w:name="Colorful Shading Accent 6" w:semiHidden="0" w:uiPriority="71" w:unhideWhenUsed="0"/>
-    <w:lsdException w:name="Colorful List Accent 6" w:semiHidden="0" w:uiPriority="72" w:unhideWhenUsed="0"/>
-    <w:lsdException w:name="Colorful Grid Accent 6" w:semiHidden="0" w:uiPriority="73" w:unhideWhenUsed="0"/>
-    <w:lsdException w:name="Subtle Emphasis" w:semiHidden="0" w:uiPriority="19" w:unhideWhenUsed="0" w:qFormat="1"/>
-    <w:lsdException w:name="Intense Emphasis" w:semiHidden="0" w:uiPriority="21" w:unhideWhenUsed="0" w:qFormat="1"/>
-    <w:lsdException w:name="Subtle Reference" w:semiHidden="0" w:uiPriority="31" w:unhideWhenUsed="0" w:qFormat="1"/>
-    <w:lsdException w:name="Intense Reference" w:semiHidden="0" w:uiPriority="32" w:unhideWhenUsed="0" w:qFormat="1"/>
-    <w:lsdException w:name="Book Title" w:semiHidden="0" w:uiPriority="33" w:unhideWhenUsed="0" w:qFormat="1"/>
-    <w:lsdException w:name="Bibliography" w:uiPriority="37"/>
-    <w:lsdException w:name="TOC Heading" w:uiPriority="39" w:qFormat="1"/>
+  <w:latentStyles w:defLockedState="0" w:defUIPriority="99" w:defSemiHidden="0" w:defUnhideWhenUsed="0" w:defQFormat="0" w:count="371">
+    <w:lsdException w:name="Normal" w:uiPriority="0" w:qFormat="1"/>
+    <w:lsdException w:name="heading 1" w:uiPriority="9" w:qFormat="1"/>
+    <w:lsdException w:name="heading 2" w:uiPriority="9" w:qFormat="1"/>
+    <w:lsdException w:name="heading 3" w:uiPriority="9" w:qFormat="1"/>
+    <w:lsdException w:name="heading 4" w:uiPriority="9" w:qFormat="1"/>
+    <w:lsdException w:name="heading 5" w:semiHidden="1" w:uiPriority="9" w:unhideWhenUsed="1" w:qFormat="1"/>
+    <w:lsdException w:name="heading 6" w:semiHidden="1" w:uiPriority="9" w:unhideWhenUsed="1" w:qFormat="1"/>
+    <w:lsdException w:name="heading 7" w:semiHidden="1" w:uiPriority="9" w:unhideWhenUsed="1" w:qFormat="1"/>
+    <w:lsdException w:name="heading 8" w:semiHidden="1" w:uiPriority="9" w:unhideWhenUsed="1" w:qFormat="1"/>
+    <w:lsdException w:name="heading 9" w:semiHidden="1" w:uiPriority="9" w:unhideWhenUsed="1" w:qFormat="1"/>
+    <w:lsdException w:name="index 1" w:semiHidden="1" w:unhideWhenUsed="1"/>
+    <w:lsdException w:name="index 2" w:semiHidden="1" w:unhideWhenUsed="1"/>
+    <w:lsdException w:name="index 3" w:semiHidden="1" w:unhideWhenUsed="1"/>
+    <w:lsdException w:name="index 4" w:semiHidden="1" w:unhideWhenUsed="1"/>
+    <w:lsdException w:name="index 5" w:semiHidden="1" w:unhideWhenUsed="1"/>
+    <w:lsdException w:name="index 6" w:semiHidden="1" w:unhideWhenUsed="1"/>
+    <w:lsdException w:name="index 7" w:semiHidden="1" w:unhideWhenUsed="1"/>
+    <w:lsdException w:name="index 8" w:semiHidden="1" w:unhideWhenUsed="1"/>
+    <w:lsdException w:name="index 9" w:semiHidden="1" w:unhideWhenUsed="1"/>
+    <w:lsdException w:name="toc 1" w:semiHidden="1" w:uiPriority="39" w:unhideWhenUsed="1" w:qFormat="1"/>
+    <w:lsdException w:name="toc 2" w:semiHidden="1" w:uiPriority="39" w:unhideWhenUsed="1" w:qFormat="1"/>
+    <w:lsdException w:name="toc 3" w:semiHidden="1" w:uiPriority="39" w:unhideWhenUsed="1" w:qFormat="1"/>
+    <w:lsdException w:name="toc 4" w:semiHidden="1" w:uiPriority="39" w:unhideWhenUsed="1"/>
+    <w:lsdException w:name="toc 5" w:semiHidden="1" w:uiPriority="39" w:unhideWhenUsed="1"/>
+    <w:lsdException w:name="toc 6" w:semiHidden="1" w:uiPriority="39" w:unhideWhenUsed="1"/>
+    <w:lsdException w:name="toc 7" w:semiHidden="1" w:uiPriority="39" w:unhideWhenUsed="1"/>
+    <w:lsdException w:name="toc 8" w:semiHidden="1" w:uiPriority="39" w:unhideWhenUsed="1"/>
+    <w:lsdException w:name="toc 9" w:semiHidden="1" w:uiPriority="39" w:unhideWhenUsed="1"/>
+    <w:lsdException w:name="Normal Indent" w:semiHidden="1" w:unhideWhenUsed="1"/>
+    <w:lsdException w:name="footnote text" w:semiHidden="1" w:unhideWhenUsed="1"/>
+    <w:lsdException w:name="annotation text" w:semiHidden="1" w:unhideWhenUsed="1"/>
+    <w:lsdException w:name="header" w:semiHidden="1" w:unhideWhenUsed="1"/>
+    <w:lsdException w:name="footer" w:semiHidden="1" w:unhideWhenUsed="1"/>
+    <w:lsdException w:name="index heading" w:semiHidden="1" w:unhideWhenUsed="1"/>
+    <w:lsdException w:name="caption" w:uiPriority="0" w:qFormat="1"/>
+    <w:lsdException w:name="table of figures" w:semiHidden="1" w:unhideWhenUsed="1"/>
+    <w:lsdException w:name="envelope address" w:semiHidden="1" w:unhideWhenUsed="1"/>
+    <w:lsdException w:name="envelope return" w:semiHidden="1" w:unhideWhenUsed="1"/>
+    <w:lsdException w:name="footnote reference" w:semiHidden="1" w:unhideWhenUsed="1"/>
+    <w:lsdException w:name="annotation reference" w:semiHidden="1" w:unhideWhenUsed="1"/>
+    <w:lsdException w:name="line number" w:semiHidden="1" w:unhideWhenUsed="1"/>
+    <w:lsdException w:name="page number" w:semiHidden="1" w:unhideWhenUsed="1"/>
+    <w:lsdException w:name="endnote reference" w:semiHidden="1" w:unhideWhenUsed="1"/>
+    <w:lsdException w:name="endnote text" w:semiHidden="1" w:unhideWhenUsed="1"/>
+    <w:lsdException w:name="table of authorities" w:semiHidden="1" w:unhideWhenUsed="1"/>
+    <w:lsdException w:name="macro" w:semiHidden="1" w:unhideWhenUsed="1"/>
+    <w:lsdException w:name="toa heading" w:semiHidden="1" w:unhideWhenUsed="1"/>
+    <w:lsdException w:name="List" w:semiHidden="1" w:unhideWhenUsed="1"/>
+    <w:lsdException w:name="List Bullet" w:semiHidden="1" w:unhideWhenUsed="1"/>
+    <w:lsdException w:name="List Number" w:semiHidden="1" w:unhideWhenUsed="1"/>
+    <w:lsdException w:name="List 2" w:semiHidden="1" w:unhideWhenUsed="1"/>
+    <w:lsdException w:name="List 3" w:semiHidden="1" w:unhideWhenUsed="1"/>
+    <w:lsdException w:name="List 4" w:semiHidden="1" w:unhideWhenUsed="1"/>
+    <w:lsdException w:name="List 5" w:semiHidden="1" w:unhideWhenUsed="1"/>
+    <w:lsdException w:name="List Bullet 2" w:semiHidden="1" w:unhideWhenUsed="1"/>
+    <w:lsdException w:name="List Bullet 3" w:semiHidden="1" w:unhideWhenUsed="1"/>
+    <w:lsdException w:name="List Bullet 4" w:semiHidden="1" w:unhideWhenUsed="1"/>
+    <w:lsdException w:name="List Bullet 5" w:semiHidden="1" w:unhideWhenUsed="1"/>
+    <w:lsdException w:name="List Number 2" w:semiHidden="1" w:unhideWhenUsed="1"/>
+    <w:lsdException w:name="List Number 3" w:semiHidden="1" w:unhideWhenUsed="1"/>
+    <w:lsdException w:name="List Number 4" w:semiHidden="1" w:unhideWhenUsed="1"/>
+    <w:lsdException w:name="List Number 5" w:semiHidden="1" w:unhideWhenUsed="1"/>
+    <w:lsdException w:name="Title" w:uiPriority="10" w:qFormat="1"/>
+    <w:lsdException w:name="Closing" w:semiHidden="1" w:unhideWhenUsed="1"/>
+    <w:lsdException w:name="Signature" w:semiHidden="1" w:unhideWhenUsed="1"/>
+    <w:lsdException w:name="Default Paragraph Font" w:semiHidden="1" w:uiPriority="1" w:unhideWhenUsed="1"/>
+    <w:lsdException w:name="Body Text" w:semiHidden="1" w:unhideWhenUsed="1"/>
+    <w:lsdException w:name="Body Text Indent" w:semiHidden="1" w:unhideWhenUsed="1"/>
+    <w:lsdException w:name="List Continue" w:semiHidden="1" w:unhideWhenUsed="1"/>
+    <w:lsdException w:name="List Continue 2" w:semiHidden="1" w:unhideWhenUsed="1"/>
+    <w:lsdException w:name="List Continue 3" w:semiHidden="1" w:unhideWhenUsed="1"/>
+    <w:lsdException w:name="List Continue 4" w:semiHidden="1" w:unhideWhenUsed="1"/>
+    <w:lsdException w:name="List Continue 5" w:semiHidden="1" w:unhideWhenUsed="1"/>
+    <w:lsdException w:name="Message Header" w:semiHidden="1" w:unhideWhenUsed="1"/>
+    <w:lsdException w:name="Subtitle" w:uiPriority="11" w:qFormat="1"/>
+    <w:lsdException w:name="Salutation" w:semiHidden="1" w:unhideWhenUsed="1"/>
+    <w:lsdException w:name="Date" w:semiHidden="1" w:unhideWhenUsed="1"/>
+    <w:lsdException w:name="Body Text First Indent" w:semiHidden="1" w:unhideWhenUsed="1"/>
+    <w:lsdException w:name="Body Text First Indent 2" w:semiHidden="1" w:unhideWhenUsed="1"/>
+    <w:lsdException w:name="Note Heading" w:semiHidden="1" w:unhideWhenUsed="1"/>
+    <w:lsdException w:name="Body Text 2" w:semiHidden="1" w:unhideWhenUsed="1"/>
+    <w:lsdException w:name="Body Text 3" w:semiHidden="1" w:unhideWhenUsed="1"/>
+    <w:lsdException w:name="Body Text Indent 2" w:semiHidden="1" w:unhideWhenUsed="1"/>
+    <w:lsdException w:name="Body Text Indent 3" w:semiHidden="1" w:unhideWhenUsed="1"/>
+    <w:lsdException w:name="Block Text" w:semiHidden="1" w:unhideWhenUsed="1"/>
+    <w:lsdException w:name="Hyperlink" w:semiHidden="1" w:unhideWhenUsed="1"/>
+    <w:lsdException w:name="FollowedHyperlink" w:semiHidden="1" w:unhideWhenUsed="1"/>
+    <w:lsdException w:name="Strong" w:uiPriority="22" w:qFormat="1"/>
+    <w:lsdException w:name="Emphasis" w:uiPriority="20" w:qFormat="1"/>
+    <w:lsdException w:name="Document Map" w:semiHidden="1" w:unhideWhenUsed="1"/>
+    <w:lsdException w:name="Plain Text" w:semiHidden="1" w:unhideWhenUsed="1"/>
+    <w:lsdException w:name="E-mail Signature" w:semiHidden="1" w:unhideWhenUsed="1"/>
+    <w:lsdException w:name="HTML Top of Form" w:semiHidden="1" w:unhideWhenUsed="1"/>
+    <w:lsdException w:name="HTML Bottom of Form" w:semiHidden="1" w:unhideWhenUsed="1"/>
+    <w:lsdException w:name="Normal (Web)" w:semiHidden="1" w:unhideWhenUsed="1"/>
+    <w:lsdException w:name="HTML Acronym" w:semiHidden="1" w:unhideWhenUsed="1"/>
+    <w:lsdException w:name="HTML Address" w:semiHidden="1" w:unhideWhenUsed="1"/>
+    <w:lsdException w:name="HTML Cite" w:semiHidden="1" w:unhideWhenUsed="1"/>
+    <w:lsdException w:name="HTML Code" w:semiHidden="1" w:unhideWhenUsed="1"/>
+    <w:lsdException w:name="HTML Definition" w:semiHidden="1" w:unhideWhenUsed="1"/>
+    <w:lsdException w:name="HTML Keyboard" w:semiHidden="1" w:unhideWhenUsed="1"/>
+    <w:lsdException w:name="HTML Preformatted" w:semiHidden="1" w:unhideWhenUsed="1"/>
+    <w:lsdException w:name="HTML Sample" w:semiHidden="1" w:unhideWhenUsed="1"/>
+    <w:lsdException w:name="HTML Typewriter" w:semiHidden="1" w:unhideWhenUsed="1"/>
+    <w:lsdException w:name="HTML Variable" w:semiHidden="1" w:unhideWhenUsed="1"/>
+    <w:lsdException w:name="Normal Table" w:semiHidden="1" w:unhideWhenUsed="1"/>
+    <w:lsdException w:name="annotation subject" w:semiHidden="1" w:unhideWhenUsed="1"/>
+    <w:lsdException w:name="No List" w:semiHidden="1" w:unhideWhenUsed="1"/>
+    <w:lsdException w:name="Outline List 1" w:semiHidden="1" w:unhideWhenUsed="1"/>
+    <w:lsdException w:name="Outline List 2" w:semiHidden="1" w:unhideWhenUsed="1"/>
+    <w:lsdException w:name="Outline List 3" w:semiHidden="1" w:unhideWhenUsed="1"/>
+    <w:lsdException w:name="Table Simple 1" w:semiHidden="1" w:unhideWhenUsed="1"/>
+    <w:lsdException w:name="Table Simple 2" w:semiHidden="1" w:unhideWhenUsed="1"/>
+    <w:lsdException w:name="Table Simple 3" w:semiHidden="1" w:unhideWhenUsed="1"/>
+    <w:lsdException w:name="Table Classic 1" w:semiHidden="1" w:unhideWhenUsed="1"/>
+    <w:lsdException w:name="Table Classic 2" w:semiHidden="1" w:unhideWhenUsed="1"/>
+    <w:lsdException w:name="Table Classic 3" w:semiHidden="1" w:unhideWhenUsed="1"/>
+    <w:lsdException w:name="Table Classic 4" w:semiHidden="1" w:unhideWhenUsed="1"/>
+    <w:lsdException w:name="Table Colorful 1" w:semiHidden="1" w:unhideWhenUsed="1"/>
+    <w:lsdException w:name="Table Colorful 2" w:semiHidden="1" w:unhideWhenUsed="1"/>
+    <w:lsdException w:name="Table Colorful 3" w:semiHidden="1" w:unhideWhenUsed="1"/>
+    <w:lsdException w:name="Table Columns 1" w:semiHidden="1" w:unhideWhenUsed="1"/>
+    <w:lsdException w:name="Table Columns 2" w:semiHidden="1" w:unhideWhenUsed="1"/>
+    <w:lsdException w:name="Table Columns 3" w:semiHidden="1" w:unhideWhenUsed="1"/>
+    <w:lsdException w:name="Table Columns 4" w:semiHidden="1" w:unhideWhenUsed="1"/>
+    <w:lsdException w:name="Table Columns 5" w:semiHidden="1" w:unhideWhenUsed="1"/>
+    <w:lsdException w:name="Table Grid 1" w:semiHidden="1" w:unhideWhenUsed="1"/>
+    <w:lsdException w:name="Table Grid 2" w:semiHidden="1" w:unhideWhenUsed="1"/>
+    <w:lsdException w:name="Table Grid 3" w:semiHidden="1" w:unhideWhenUsed="1"/>
+    <w:lsdException w:name="Table Grid 4" w:semiHidden="1" w:unhideWhenUsed="1"/>
+    <w:lsdException w:name="Table Grid 5" w:semiHidden="1" w:unhideWhenUsed="1"/>
+    <w:lsdException w:name="Table Grid 6" w:semiHidden="1" w:unhideWhenUsed="1"/>
+    <w:lsdException w:name="Table Grid 7" w:semiHidden="1" w:unhideWhenUsed="1"/>
+    <w:lsdException w:name="Table Grid 8" w:semiHidden="1" w:unhideWhenUsed="1"/>
+    <w:lsdException w:name="Table List 1" w:semiHidden="1" w:unhideWhenUsed="1"/>
+    <w:lsdException w:name="Table List 2" w:semiHidden="1" w:unhideWhenUsed="1"/>
+    <w:lsdException w:name="Table List 3" w:semiHidden="1" w:unhideWhenUsed="1"/>
+    <w:lsdException w:name="Table List 4" w:semiHidden="1" w:unhideWhenUsed="1"/>
+    <w:lsdException w:name="Table List 5" w:semiHidden="1" w:unhideWhenUsed="1"/>
+    <w:lsdException w:name="Table List 6" w:semiHidden="1" w:unhideWhenUsed="1"/>
+    <w:lsdException w:name="Table List 7" w:semiHidden="1" w:unhideWhenUsed="1"/>
+    <w:lsdException w:name="Table List 8" w:semiHidden="1" w:unhideWhenUsed="1"/>
+    <w:lsdException w:name="Table 3D effects 1" w:semiHidden="1" w:unhideWhenUsed="1"/>
+    <w:lsdException w:name="Table 3D effects 2" w:semiHidden="1" w:unhideWhenUsed="1"/>
+    <w:lsdException w:name="Table 3D effects 3" w:semiHidden="1" w:unhideWhenUsed="1"/>
+    <w:lsdException w:name="Table Contemporary" w:semiHidden="1" w:unhideWhenUsed="1"/>
+    <w:lsdException w:name="Table Elegant" w:semiHidden="1" w:unhideWhenUsed="1"/>
+    <w:lsdException w:name="Table Professional" w:semiHidden="1" w:unhideWhenUsed="1"/>
+    <w:lsdException w:name="Table Subtle 1" w:semiHidden="1" w:unhideWhenUsed="1"/>
+    <w:lsdException w:name="Table Subtle 2" w:semiHidden="1" w:unhideWhenUsed="1"/>
+    <w:lsdException w:name="Table Web 1" w:semiHidden="1" w:unhideWhenUsed="1"/>
+    <w:lsdException w:name="Table Web 2" w:semiHidden="1" w:unhideWhenUsed="1"/>
+    <w:lsdException w:name="Table Web 3" w:semiHidden="1" w:unhideWhenUsed="1"/>
+    <w:lsdException w:name="Balloon Text" w:semiHidden="1" w:unhideWhenUsed="1"/>
+    <w:lsdException w:name="Table Grid" w:uiPriority="59"/>
+    <w:lsdException w:name="Table Theme" w:semiHidden="1" w:unhideWhenUsed="1"/>
+    <w:lsdException w:name="Placeholder Text" w:semiHidden="1"/>
+    <w:lsdException w:name="No Spacing" w:uiPriority="1" w:qFormat="1"/>
+    <w:lsdException w:name="Light Shading" w:uiPriority="60"/>
+    <w:lsdException w:name="Light List" w:uiPriority="61"/>
+    <w:lsdException w:name="Light Grid" w:uiPriority="62"/>
+    <w:lsdException w:name="Medium Shading 1" w:uiPriority="63"/>
+    <w:lsdException w:name="Medium Shading 2" w:uiPriority="64"/>
+    <w:lsdException w:name="Medium List 1" w:uiPriority="65"/>
+    <w:lsdException w:name="Medium List 2" w:uiPriority="66"/>
+    <w:lsdException w:name="Medium Grid 1" w:uiPriority="67"/>
+    <w:lsdException w:name="Medium Grid 2" w:uiPriority="68"/>
+    <w:lsdException w:name="Medium Grid 3" w:uiPriority="69"/>
+    <w:lsdException w:name="Dark List" w:uiPriority="70"/>
+    <w:lsdException w:name="Colorful Shading" w:uiPriority="71"/>
+    <w:lsdException w:name="Colorful List" w:uiPriority="72"/>
+    <w:lsdException w:name="Colorful Grid" w:uiPriority="73"/>
+    <w:lsdException w:name="Light Shading Accent 1" w:uiPriority="60"/>
+    <w:lsdException w:name="Light List Accent 1" w:uiPriority="61"/>
+    <w:lsdException w:name="Light Grid Accent 1" w:uiPriority="62"/>
+    <w:lsdException w:name="Medium Shading 1 Accent 1" w:uiPriority="63"/>
+    <w:lsdException w:name="Medium Shading 2 Accent 1" w:uiPriority="64"/>
+    <w:lsdException w:name="Medium List 1 Accent 1" w:uiPriority="65"/>
+    <w:lsdException w:name="Revision" w:semiHidden="1"/>
+    <w:lsdException w:name="List Paragraph" w:uiPriority="34" w:qFormat="1"/>
+    <w:lsdException w:name="Quote" w:uiPriority="29" w:qFormat="1"/>
+    <w:lsdException w:name="Intense Quote" w:uiPriority="30" w:qFormat="1"/>
+    <w:lsdException w:name="Medium List 2 Accent 1" w:uiPriority="66"/>
+    <w:lsdException w:name="Medium Grid 1 Accent 1" w:uiPriority="67"/>
+    <w:lsdException w:name="Medium Grid 2 Accent 1" w:uiPriority="68"/>
+    <w:lsdException w:name="Medium Grid 3 Accent 1" w:uiPriority="69"/>
+    <w:lsdException w:name="Dark List Accent 1" w:uiPriority="70"/>
+    <w:lsdException w:name="Colorful Shading Accent 1" w:uiPriority="71"/>
+    <w:lsdException w:name="Colorful List Accent 1" w:uiPriority="72"/>
+    <w:lsdException w:name="Colorful Grid Accent 1" w:uiPriority="73"/>
+    <w:lsdException w:name="Light Shading Accent 2" w:uiPriority="60"/>
+    <w:lsdException w:name="Light List Accent 2" w:uiPriority="61"/>
+    <w:lsdException w:name="Light Grid Accent 2" w:uiPriority="62"/>
+    <w:lsdException w:name="Medium Shading 1 Accent 2" w:uiPriority="63"/>
+    <w:lsdException w:name="Medium Shading 2 Accent 2" w:uiPriority="64"/>
+    <w:lsdException w:name="Medium List 1 Accent 2" w:uiPriority="65"/>
+    <w:lsdException w:name="Medium List 2 Accent 2" w:uiPriority="66"/>
+    <w:lsdException w:name="Medium Grid 1 Accent 2" w:uiPriority="67"/>
+    <w:lsdException w:name="Medium Grid 2 Accent 2" w:uiPriority="68"/>
+    <w:lsdException w:name="Medium Grid 3 Accent 2" w:uiPriority="69"/>
+    <w:lsdException w:name="Dark List Accent 2" w:uiPriority="70"/>
+    <w:lsdException w:name="Colorful Shading Accent 2" w:uiPriority="71"/>
+    <w:lsdException w:name="Colorful List Accent 2" w:uiPriority="72"/>
+    <w:lsdException w:name="Colorful Grid Accent 2" w:uiPriority="73"/>
+    <w:lsdException w:name="Light Shading Accent 3" w:uiPriority="60"/>
+    <w:lsdException w:name="Light List Accent 3" w:uiPriority="61"/>
+    <w:lsdException w:name="Light Grid Accent 3" w:uiPriority="62"/>
+    <w:lsdException w:name="Medium Shading 1 Accent 3" w:uiPriority="63"/>
+    <w:lsdException w:name="Medium Shading 2 Accent 3" w:uiPriority="64"/>
+    <w:lsdException w:name="Medium List 1 Accent 3" w:uiPriority="65"/>
+    <w:lsdException w:name="Medium List 2 Accent 3" w:uiPriority="66"/>
+    <w:lsdException w:name="Medium Grid 1 Accent 3" w:uiPriority="67"/>
+    <w:lsdException w:name="Medium Grid 2 Accent 3" w:uiPriority="68"/>
+    <w:lsdException w:name="Medium Grid 3 Accent 3" w:uiPriority="69"/>
+    <w:lsdException w:name="Dark List Accent 3" w:uiPriority="70"/>
+    <w:lsdException w:name="Colorful Shading Accent 3" w:uiPriority="71"/>
+    <w:lsdException w:name="Colorful List Accent 3" w:uiPriority="72"/>
+    <w:lsdException w:name="Colorful Grid Accent 3" w:uiPriority="73"/>
+    <w:lsdException w:name="Light Shading Accent 4" w:uiPriority="60"/>
+    <w:lsdException w:name="Light List Accent 4" w:uiPriority="61"/>
+    <w:lsdException w:name="Light Grid Accent 4" w:uiPriority="62"/>
+    <w:lsdException w:name="Medium Shading 1 Accent 4" w:uiPriority="63"/>
+    <w:lsdException w:name="Medium Shading 2 Accent 4" w:uiPriority="64"/>
+    <w:lsdException w:name="Medium List 1 Accent 4" w:uiPriority="65"/>
+    <w:lsdException w:name="Medium List 2 Accent 4" w:uiPriority="66"/>
+    <w:lsdException w:name="Medium Grid 1 Accent 4" w:uiPriority="67"/>
+    <w:lsdException w:name="Medium Grid 2 Accent 4" w:uiPriority="68"/>
+    <w:lsdException w:name="Medium Grid 3 Accent 4" w:uiPriority="69"/>
+    <w:lsdException w:name="Dark List Accent 4" w:uiPriority="70"/>
+    <w:lsdException w:name="Colorful Shading Accent 4" w:uiPriority="71"/>
+    <w:lsdException w:name="Colorful List Accent 4" w:uiPriority="72"/>
+    <w:lsdException w:name="Colorful Grid Accent 4" w:uiPriority="73"/>
+    <w:lsdException w:name="Light Shading Accent 5" w:uiPriority="60"/>
+    <w:lsdException w:name="Light List Accent 5" w:uiPriority="61"/>
+    <w:lsdException w:name="Light Grid Accent 5" w:uiPriority="62"/>
+    <w:lsdException w:name="Medium Shading 1 Accent 5" w:uiPriority="63"/>
+    <w:lsdException w:name="Medium Shading 2 Accent 5" w:uiPriority="64"/>
+    <w:lsdException w:name="Medium List 1 Accent 5" w:uiPriority="65"/>
+    <w:lsdException w:name="Medium List 2 Accent 5" w:uiPriority="66"/>
+    <w:lsdException w:name="Medium Grid 1 Accent 5" w:uiPriority="67"/>
+    <w:lsdException w:name="Medium Grid 2 Accent 5" w:uiPriority="68"/>
+    <w:lsdException w:name="Medium Grid 3 Accent 5" w:uiPriority="69"/>
+    <w:lsdException w:name="Dark List Accent 5" w:uiPriority="70"/>
+    <w:lsdException w:name="Colorful Shading Accent 5" w:uiPriority="71"/>
+    <w:lsdException w:name="Colorful List Accent 5" w:uiPriority="72"/>
+    <w:lsdException w:name="Colorful Grid Accent 5" w:uiPriority="73"/>
+    <w:lsdException w:name="Light Shading Accent 6" w:uiPriority="60"/>
+    <w:lsdException w:name="Light List Accent 6" w:uiPriority="61"/>
+    <w:lsdException w:name="Light Grid Accent 6" w:uiPriority="62"/>
+    <w:lsdException w:name="Medium Shading 1 Accent 6" w:uiPriority="63"/>
+    <w:lsdException w:name="Medium Shading 2 Accent 6" w:uiPriority="64"/>
+    <w:lsdException w:name="Medium List 1 Accent 6" w:uiPriority="65"/>
+    <w:lsdException w:name="Medium List 2 Accent 6" w:uiPriority="66"/>
+    <w:lsdException w:name="Medium Grid 1 Accent 6" w:uiPriority="67"/>
+    <w:lsdException w:name="Medium Grid 2 Accent 6" w:uiPriority="68"/>
+    <w:lsdException w:name="Medium Grid 3 Accent 6" w:uiPriority="69"/>
+    <w:lsdException w:name="Dark List Accent 6" w:uiPriority="70"/>
+    <w:lsdException w:name="Colorful Shading Accent 6" w:uiPriority="71"/>
+    <w:lsdException w:name="Colorful List Accent 6" w:uiPriority="72"/>
+    <w:lsdException w:name="Colorful Grid Accent 6" w:uiPriority="73"/>
+    <w:lsdException w:name="Subtle Emphasis" w:uiPriority="19" w:qFormat="1"/>
+    <w:lsdException w:name="Intense Emphasis" w:uiPriority="21" w:qFormat="1"/>
+    <w:lsdException w:name="Subtle Reference" w:uiPriority="31" w:qFormat="1"/>
+    <w:lsdException w:name="Intense Reference" w:uiPriority="32" w:qFormat="1"/>
+    <w:lsdException w:name="Book Title" w:uiPriority="33" w:qFormat="1"/>
+    <w:lsdException w:name="Bibliography" w:semiHidden="1" w:uiPriority="37" w:unhideWhenUsed="1"/>
+    <w:lsdException w:name="TOC Heading" w:semiHidden="1" w:uiPriority="39" w:unhideWhenUsed="1" w:qFormat="1"/>
+    <w:lsdException w:name="Plain Table 1" w:uiPriority="41"/>
+    <w:lsdException w:name="Plain Table 2" w:uiPriority="42"/>
+    <w:lsdException w:name="Plain Table 3" w:uiPriority="43"/>
+    <w:lsdException w:name="Plain Table 4" w:uiPriority="44"/>
+    <w:lsdException w:name="Plain Table 5" w:uiPriority="45"/>
+    <w:lsdException w:name="Grid Table Light" w:uiPriority="40"/>
+    <w:lsdException w:name="Grid Table 1 Light" w:uiPriority="46"/>
+    <w:lsdException w:name="Grid Table 2" w:uiPriority="47"/>
+    <w:lsdException w:name="Grid Table 3" w:uiPriority="48"/>
+    <w:lsdException w:name="Grid Table 4" w:uiPriority="49"/>
+    <w:lsdException w:name="Grid Table 5 Dark" w:uiPriority="50"/>
+    <w:lsdException w:name="Grid Table 6 Colorful" w:uiPriority="51"/>
+    <w:lsdException w:name="Grid Table 7 Colorful" w:uiPriority="52"/>
+    <w:lsdException w:name="Grid Table 1 Light Accent 1" w:uiPriority="46"/>
+    <w:lsdException w:name="Grid Table 2 Accent 1" w:uiPriority="47"/>
+    <w:lsdException w:name="Grid Table 3 Accent 1" w:uiPriority="48"/>
+    <w:lsdException w:name="Grid Table 4 Accent 1" w:uiPriority="49"/>
+    <w:lsdException w:name="Grid Table 5 Dark Accent 1" w:uiPriority="50"/>
+    <w:lsdException w:name="Grid Table 6 Colorful Accent 1" w:uiPriority="51"/>
+    <w:lsdException w:name="Grid Table 7 Colorful Accent 1" w:uiPriority="52"/>
+    <w:lsdException w:name="Grid Table 1 Light Accent 2" w:uiPriority="46"/>
+    <w:lsdException w:name="Grid Table 2 Accent 2" w:uiPriority="47"/>
+    <w:lsdException w:name="Grid Table 3 Accent 2" w:uiPriority="48"/>
+    <w:lsdException w:name="Grid Table 4 Accent 2" w:uiPriority="49"/>
+    <w:lsdException w:name="Grid Table 5 Dark Accent 2" w:uiPriority="50"/>
+    <w:lsdException w:name="Grid Table 6 Colorful Accent 2" w:uiPriority="51"/>
+    <w:lsdException w:name="Grid Table 7 Colorful Accent 2" w:uiPriority="52"/>
+    <w:lsdException w:name="Grid Table 1 Light Accent 3" w:uiPriority="46"/>
+    <w:lsdException w:name="Grid Table 2 Accent 3" w:uiPriority="47"/>
+    <w:lsdException w:name="Grid Table 3 Accent 3" w:uiPriority="48"/>
+    <w:lsdException w:name="Grid Table 4 Accent 3" w:uiPriority="49"/>
+    <w:lsdException w:name="Grid Table 5 Dark Accent 3" w:uiPriority="50"/>
+    <w:lsdException w:name="Grid Table 6 Colorful Accent 3" w:uiPriority="51"/>
+    <w:lsdException w:name="Grid Table 7 Colorful Accent 3" w:uiPriority="52"/>
+    <w:lsdException w:name="Grid Table 1 Light Accent 4" w:uiPriority="46"/>
+    <w:lsdException w:name="Grid Table 2 Accent 4" w:uiPriority="47"/>
+    <w:lsdException w:name="Grid Table 3 Accent 4" w:uiPriority="48"/>
+    <w:lsdException w:name="Grid Table 4 Accent 4" w:uiPriority="49"/>
+    <w:lsdException w:name="Grid Table 5 Dark Accent 4" w:uiPriority="50"/>
+    <w:lsdException w:name="Grid Table 6 Colorful Accent 4" w:uiPriority="51"/>
+    <w:lsdException w:name="Grid Table 7 Colorful Accent 4" w:uiPriority="52"/>
+    <w:lsdException w:name="Grid Table 1 Light Accent 5" w:uiPriority="46"/>
+    <w:lsdException w:name="Grid Table 2 Accent 5" w:uiPriority="47"/>
+    <w:lsdException w:name="Grid Table 3 Accent 5" w:uiPriority="48"/>
+    <w:lsdException w:name="Grid Table 4 Accent 5" w:uiPriority="49"/>
+    <w:lsdException w:name="Grid Table 5 Dark Accent 5" w:uiPriority="50"/>
+    <w:lsdException w:name="Grid Table 6 Colorful Accent 5" w:uiPriority="51"/>
+    <w:lsdException w:name="Grid Table 7 Colorful Accent 5" w:uiPriority="52"/>
+    <w:lsdException w:name="Grid Table 1 Light Accent 6" w:uiPriority="46"/>
+    <w:lsdException w:name="Grid Table 2 Accent 6" w:uiPriority="47"/>
+    <w:lsdException w:name="Grid Table 3 Accent 6" w:uiPriority="48"/>
+    <w:lsdException w:name="Grid Table 4 Accent 6" w:uiPriority="49"/>
+    <w:lsdException w:name="Grid Table 5 Dark Accent 6" w:uiPriority="50"/>
+    <w:lsdException w:name="Grid Table 6 Colorful Accent 6" w:uiPriority="51"/>
+    <w:lsdException w:name="Grid Table 7 Colorful Accent 6" w:uiPriority="52"/>
+    <w:lsdException w:name="List Table 1 Light" w:uiPriority="46"/>
+    <w:lsdException w:name="List Table 2" w:uiPriority="47"/>
+    <w:lsdException w:name="List Table 3" w:uiPriority="48"/>
+    <w:lsdException w:name="List Table 4" w:uiPriority="49"/>
+    <w:lsdException w:name="List Table 5 Dark" w:uiPriority="50"/>
+    <w:lsdException w:name="List Table 6 Colorful" w:uiPriority="51"/>
+    <w:lsdException w:name="List Table 7 Colorful" w:uiPriority="52"/>
+    <w:lsdException w:name="List Table 1 Light Accent 1" w:uiPriority="46"/>
+    <w:lsdException w:name="List Table 2 Accent 1" w:uiPriority="47"/>
+    <w:lsdException w:name="List Table 3 Accent 1" w:uiPriority="48"/>
+    <w:lsdException w:name="List Table 4 Accent 1" w:uiPriority="49"/>
+    <w:lsdException w:name="List Table 5 Dark Accent 1" w:uiPriority="50"/>
+    <w:lsdException w:name="List Table 6 Colorful Accent 1" w:uiPriority="51"/>
+    <w:lsdException w:name="List Table 7 Colorful Accent 1" w:uiPriority="52"/>
+    <w:lsdException w:name="List Table 1 Light Accent 2" w:uiPriority="46"/>
+    <w:lsdException w:name="List Table 2 Accent 2" w:uiPriority="47"/>
+    <w:lsdException w:name="List Table 3 Accent 2" w:uiPriority="48"/>
+    <w:lsdException w:name="List Table 4 Accent 2" w:uiPriority="49"/>
+    <w:lsdException w:name="List Table 5 Dark Accent 2" w:uiPriority="50"/>
+    <w:lsdException w:name="List Table 6 Colorful Accent 2" w:uiPriority="51"/>
+    <w:lsdException w:name="List Table 7 Colorful Accent 2" w:uiPriority="52"/>
+    <w:lsdException w:name="List Table 1 Light Accent 3" w:uiPriority="46"/>
+    <w:lsdException w:name="List Table 2 Accent 3" w:uiPriority="47"/>
+    <w:lsdException w:name="List Table 3 Accent 3" w:uiPriority="48"/>
+    <w:lsdException w:name="List Table 4 Accent 3" w:uiPriority="49"/>
+    <w:lsdException w:name="List Table 5 Dark Accent 3" w:uiPriority="50"/>
+    <w:lsdException w:name="List Table 6 Colorful Accent 3" w:uiPriority="51"/>
+    <w:lsdException w:name="List Table 7 Colorful Accent 3" w:uiPriority="52"/>
+    <w:lsdException w:name="List Table 1 Light Accent 4" w:uiPriority="46"/>
+    <w:lsdException w:name="List Table 2 Accent 4" w:uiPriority="47"/>
+    <w:lsdException w:name="List Table 3 Accent 4" w:uiPriority="48"/>
+    <w:lsdException w:name="List Table 4 Accent 4" w:uiPriority="49"/>
+    <w:lsdException w:name="List Table 5 Dark Accent 4" w:uiPriority="50"/>
+    <w:lsdException w:name="List Table 6 Colorful Accent 4" w:uiPriority="51"/>
+    <w:lsdException w:name="List Table 7 Colorful Accent 4" w:uiPriority="52"/>
+    <w:lsdException w:name="List Table 1 Light Accent 5" w:uiPriority="46"/>
+    <w:lsdException w:name="List Table 2 Accent 5" w:uiPriority="47"/>
+    <w:lsdException w:name="List Table 3 Accent 5" w:uiPriority="48"/>
+    <w:lsdException w:name="List Table 4 Accent 5" w:uiPriority="49"/>
+    <w:lsdException w:name="List Table 5 Dark Accent 5" w:uiPriority="50"/>
+    <w:lsdException w:name="List Table 6 Colorful Accent 5" w:uiPriority="51"/>
+    <w:lsdException w:name="List Table 7 Colorful Accent 5" w:uiPriority="52"/>
+    <w:lsdException w:name="List Table 1 Light Accent 6" w:uiPriority="46"/>
+    <w:lsdException w:name="List Table 2 Accent 6" w:uiPriority="47"/>
+    <w:lsdException w:name="List Table 3 Accent 6" w:uiPriority="48"/>
+    <w:lsdException w:name="List Table 4 Accent 6" w:uiPriority="49"/>
+    <w:lsdException w:name="List Table 5 Dark Accent 6" w:uiPriority="50"/>
+    <w:lsdException w:name="List Table 6 Colorful Accent 6" w:uiPriority="51"/>
+    <w:lsdException w:name="List Table 7 Colorful Accent 6" w:uiPriority="52"/>
   </w:latentStyles>
-  <w:style w:type="paragraph" w:default="1" w:styleId="a">
+  <w:style w:type="paragraph" w:default="1" w:styleId="Normal">
     <w:name w:val="Normal"/>
     <w:qFormat/>
     <w:pPr>
@@ -4858,17 +5113,17 @@
       <w:spacing w:after="200" w:line="276" w:lineRule="auto"/>
     </w:pPr>
     <w:rPr>
-      <w:rFonts w:ascii="Calibri" w:eastAsia="宋体" w:hAnsi="Calibri" w:cs="Calibri"/>
+      <w:rFonts w:ascii="Calibri" w:eastAsia="SimSun" w:hAnsi="Calibri" w:cs="Calibri"/>
       <w:kern w:val="1"/>
       <w:sz w:val="22"/>
       <w:szCs w:val="22"/>
       <w:lang w:eastAsia="ar-SA" w:bidi="ar-SA"/>
     </w:rPr>
   </w:style>
-  <w:style w:type="paragraph" w:styleId="1">
+  <w:style w:type="paragraph" w:styleId="Heading1">
     <w:name w:val="heading 1"/>
-    <w:basedOn w:val="a"/>
-    <w:next w:val="a0"/>
+    <w:basedOn w:val="Normal"/>
+    <w:next w:val="BodyText"/>
     <w:qFormat/>
     <w:pPr>
       <w:keepNext/>
@@ -4885,10 +5140,10 @@
       <w:szCs w:val="28"/>
     </w:rPr>
   </w:style>
-  <w:style w:type="paragraph" w:styleId="2">
+  <w:style w:type="paragraph" w:styleId="Heading2">
     <w:name w:val="heading 2"/>
-    <w:basedOn w:val="a"/>
-    <w:next w:val="a0"/>
+    <w:basedOn w:val="Normal"/>
+    <w:next w:val="BodyText"/>
     <w:qFormat/>
     <w:pPr>
       <w:keepNext/>
@@ -4909,10 +5164,10 @@
       <w:szCs w:val="26"/>
     </w:rPr>
   </w:style>
-  <w:style w:type="paragraph" w:styleId="3">
+  <w:style w:type="paragraph" w:styleId="Heading3">
     <w:name w:val="heading 3"/>
-    <w:basedOn w:val="a"/>
-    <w:next w:val="a0"/>
+    <w:basedOn w:val="Normal"/>
+    <w:next w:val="BodyText"/>
     <w:qFormat/>
     <w:pPr>
       <w:keepNext/>
@@ -4931,10 +5186,10 @@
       <w:color w:val="4F81BD"/>
     </w:rPr>
   </w:style>
-  <w:style w:type="paragraph" w:styleId="4">
+  <w:style w:type="paragraph" w:styleId="Heading4">
     <w:name w:val="heading 4"/>
-    <w:basedOn w:val="a"/>
-    <w:next w:val="a0"/>
+    <w:basedOn w:val="Normal"/>
+    <w:next w:val="BodyText"/>
     <w:qFormat/>
     <w:pPr>
       <w:keepNext/>
@@ -4955,13 +5210,13 @@
       <w:color w:val="4F81BD"/>
     </w:rPr>
   </w:style>
-  <w:style w:type="character" w:default="1" w:styleId="a1">
+  <w:style w:type="character" w:default="1" w:styleId="DefaultParagraphFont">
     <w:name w:val="Default Paragraph Font"/>
     <w:uiPriority w:val="1"/>
     <w:semiHidden/>
     <w:unhideWhenUsed/>
   </w:style>
-  <w:style w:type="table" w:default="1" w:styleId="a2">
+  <w:style w:type="table" w:default="1" w:styleId="TableNormal">
     <w:name w:val="Normal Table"/>
     <w:uiPriority w:val="99"/>
     <w:semiHidden/>
@@ -4976,7 +5231,7 @@
       </w:tblCellMar>
     </w:tblPr>
   </w:style>
-  <w:style w:type="numbering" w:default="1" w:styleId="a3">
+  <w:style w:type="numbering" w:default="1" w:styleId="NoList">
     <w:name w:val="No List"/>
     <w:uiPriority w:val="99"/>
     <w:semiHidden/>
@@ -4984,7 +5239,7 @@
   </w:style>
   <w:style w:type="character" w:customStyle="1" w:styleId="TitleChar">
     <w:name w:val="Title Char"/>
-    <w:basedOn w:val="a1"/>
+    <w:basedOn w:val="DefaultParagraphFont"/>
     <w:rPr>
       <w:rFonts w:ascii="Cambria" w:hAnsi="Cambria" w:cs="font405"/>
       <w:color w:val="17365D"/>
@@ -4996,7 +5251,7 @@
   </w:style>
   <w:style w:type="character" w:customStyle="1" w:styleId="SubtitleChar">
     <w:name w:val="Subtitle Char"/>
-    <w:basedOn w:val="a1"/>
+    <w:basedOn w:val="DefaultParagraphFont"/>
     <w:rPr>
       <w:rFonts w:ascii="Cambria" w:hAnsi="Cambria" w:cs="font405"/>
       <w:i/>
@@ -5009,7 +5264,7 @@
   </w:style>
   <w:style w:type="character" w:customStyle="1" w:styleId="Heading1Char">
     <w:name w:val="Heading 1 Char"/>
-    <w:basedOn w:val="a1"/>
+    <w:basedOn w:val="DefaultParagraphFont"/>
     <w:rPr>
       <w:rFonts w:ascii="Cambria" w:hAnsi="Cambria" w:cs="font405"/>
       <w:b/>
@@ -5021,7 +5276,7 @@
   </w:style>
   <w:style w:type="character" w:customStyle="1" w:styleId="Heading2Char">
     <w:name w:val="Heading 2 Char"/>
-    <w:basedOn w:val="a1"/>
+    <w:basedOn w:val="DefaultParagraphFont"/>
     <w:rPr>
       <w:rFonts w:ascii="Cambria" w:hAnsi="Cambria" w:cs="font405"/>
       <w:b/>
@@ -5033,7 +5288,7 @@
   </w:style>
   <w:style w:type="character" w:customStyle="1" w:styleId="Heading3Char">
     <w:name w:val="Heading 3 Char"/>
-    <w:basedOn w:val="a1"/>
+    <w:basedOn w:val="DefaultParagraphFont"/>
     <w:rPr>
       <w:rFonts w:ascii="Cambria" w:hAnsi="Cambria" w:cs="font405"/>
       <w:b/>
@@ -5041,9 +5296,9 @@
       <w:color w:val="4F81BD"/>
     </w:rPr>
   </w:style>
-  <w:style w:type="character" w:styleId="a4">
+  <w:style w:type="character" w:styleId="Hyperlink">
     <w:name w:val="Hyperlink"/>
-    <w:basedOn w:val="a1"/>
+    <w:basedOn w:val="DefaultParagraphFont"/>
     <w:rPr>
       <w:color w:val="0000FF"/>
       <w:u w:val="single"/>
@@ -5051,7 +5306,7 @@
   </w:style>
   <w:style w:type="character" w:customStyle="1" w:styleId="BalloonTextChar">
     <w:name w:val="Balloon Text Char"/>
-    <w:basedOn w:val="a1"/>
+    <w:basedOn w:val="DefaultParagraphFont"/>
     <w:rPr>
       <w:rFonts w:ascii="Tahoma" w:hAnsi="Tahoma" w:cs="Tahoma"/>
       <w:sz w:val="16"/>
@@ -5060,15 +5315,15 @@
   </w:style>
   <w:style w:type="character" w:customStyle="1" w:styleId="HeaderChar">
     <w:name w:val="Header Char"/>
-    <w:basedOn w:val="a1"/>
+    <w:basedOn w:val="DefaultParagraphFont"/>
   </w:style>
   <w:style w:type="character" w:customStyle="1" w:styleId="FooterChar">
     <w:name w:val="Footer Char"/>
-    <w:basedOn w:val="a1"/>
+    <w:basedOn w:val="DefaultParagraphFont"/>
   </w:style>
   <w:style w:type="character" w:customStyle="1" w:styleId="Heading4Char">
     <w:name w:val="Heading 4 Char"/>
-    <w:basedOn w:val="a1"/>
+    <w:basedOn w:val="DefaultParagraphFont"/>
     <w:rPr>
       <w:rFonts w:ascii="Cambria" w:hAnsi="Cambria" w:cs="font405"/>
       <w:b/>
@@ -5084,7 +5339,7 @@
       <w:rFonts w:cs="Courier New"/>
     </w:rPr>
   </w:style>
-  <w:style w:type="character" w:styleId="a5">
+  <w:style w:type="character" w:styleId="FollowedHyperlink">
     <w:name w:val="FollowedHyperlink"/>
     <w:rPr>
       <w:color w:val="800000"/>
@@ -5093,35 +5348,35 @@
   </w:style>
   <w:style w:type="paragraph" w:customStyle="1" w:styleId="Heading">
     <w:name w:val="Heading"/>
-    <w:basedOn w:val="a"/>
-    <w:next w:val="a0"/>
+    <w:basedOn w:val="Normal"/>
+    <w:next w:val="BodyText"/>
     <w:pPr>
       <w:keepNext/>
       <w:spacing w:before="240" w:after="120"/>
     </w:pPr>
     <w:rPr>
-      <w:rFonts w:ascii="Arial" w:eastAsia="微软雅黑" w:hAnsi="Arial" w:cs="Mangal"/>
+      <w:rFonts w:ascii="Arial" w:eastAsia="Microsoft YaHei" w:hAnsi="Arial" w:cs="Mangal"/>
       <w:sz w:val="28"/>
       <w:szCs w:val="28"/>
     </w:rPr>
   </w:style>
-  <w:style w:type="paragraph" w:styleId="a0">
+  <w:style w:type="paragraph" w:styleId="BodyText">
     <w:name w:val="Body Text"/>
-    <w:basedOn w:val="a"/>
+    <w:basedOn w:val="Normal"/>
     <w:pPr>
       <w:spacing w:after="120"/>
     </w:pPr>
   </w:style>
-  <w:style w:type="paragraph" w:styleId="a6">
+  <w:style w:type="paragraph" w:styleId="List">
     <w:name w:val="List"/>
-    <w:basedOn w:val="a0"/>
+    <w:basedOn w:val="BodyText"/>
     <w:rPr>
       <w:rFonts w:cs="Mangal"/>
     </w:rPr>
   </w:style>
-  <w:style w:type="paragraph" w:styleId="a7">
+  <w:style w:type="paragraph" w:styleId="Caption">
     <w:name w:val="caption"/>
-    <w:basedOn w:val="a"/>
+    <w:basedOn w:val="Normal"/>
     <w:qFormat/>
     <w:pPr>
       <w:suppressLineNumbers/>
@@ -5137,7 +5392,7 @@
   </w:style>
   <w:style w:type="paragraph" w:customStyle="1" w:styleId="Index">
     <w:name w:val="Index"/>
-    <w:basedOn w:val="a"/>
+    <w:basedOn w:val="Normal"/>
     <w:pPr>
       <w:suppressLineNumbers/>
     </w:pPr>
@@ -5145,10 +5400,10 @@
       <w:rFonts w:cs="Mangal"/>
     </w:rPr>
   </w:style>
-  <w:style w:type="paragraph" w:styleId="a8">
+  <w:style w:type="paragraph" w:styleId="Title">
     <w:name w:val="Title"/>
-    <w:basedOn w:val="a"/>
-    <w:next w:val="a9"/>
+    <w:basedOn w:val="Normal"/>
+    <w:next w:val="Subtitle"/>
     <w:qFormat/>
     <w:pPr>
       <w:pBdr>
@@ -5167,10 +5422,10 @@
       <w:szCs w:val="52"/>
     </w:rPr>
   </w:style>
-  <w:style w:type="paragraph" w:styleId="a9">
+  <w:style w:type="paragraph" w:styleId="Subtitle">
     <w:name w:val="Subtitle"/>
-    <w:basedOn w:val="a"/>
-    <w:next w:val="a0"/>
+    <w:basedOn w:val="Normal"/>
+    <w:next w:val="BodyText"/>
     <w:qFormat/>
     <w:pPr>
       <w:jc w:val="center"/>
@@ -5187,7 +5442,7 @@
   </w:style>
   <w:style w:type="paragraph" w:customStyle="1" w:styleId="ContentsHeading">
     <w:name w:val="Contents Heading"/>
-    <w:basedOn w:val="1"/>
+    <w:basedOn w:val="Heading1"/>
     <w:pPr>
       <w:suppressLineNumbers/>
     </w:pPr>
@@ -5196,9 +5451,9 @@
       <w:szCs w:val="32"/>
     </w:rPr>
   </w:style>
-  <w:style w:type="paragraph" w:styleId="10">
+  <w:style w:type="paragraph" w:styleId="TOC1">
     <w:name w:val="toc 1"/>
-    <w:basedOn w:val="a"/>
+    <w:basedOn w:val="Normal"/>
     <w:uiPriority w:val="39"/>
     <w:qFormat/>
     <w:pPr>
@@ -5208,9 +5463,9 @@
       <w:spacing w:after="100"/>
     </w:pPr>
   </w:style>
-  <w:style w:type="paragraph" w:styleId="20">
+  <w:style w:type="paragraph" w:styleId="TOC2">
     <w:name w:val="toc 2"/>
-    <w:basedOn w:val="a"/>
+    <w:basedOn w:val="Normal"/>
     <w:uiPriority w:val="39"/>
     <w:qFormat/>
     <w:pPr>
@@ -5221,9 +5476,9 @@
       <w:ind w:left="220"/>
     </w:pPr>
   </w:style>
-  <w:style w:type="paragraph" w:styleId="30">
+  <w:style w:type="paragraph" w:styleId="TOC3">
     <w:name w:val="toc 3"/>
-    <w:basedOn w:val="a"/>
+    <w:basedOn w:val="Normal"/>
     <w:uiPriority w:val="39"/>
     <w:qFormat/>
     <w:pPr>
@@ -5234,9 +5489,9 @@
       <w:ind w:left="440"/>
     </w:pPr>
   </w:style>
-  <w:style w:type="paragraph" w:styleId="aa">
+  <w:style w:type="paragraph" w:styleId="BalloonText">
     <w:name w:val="Balloon Text"/>
-    <w:basedOn w:val="a"/>
+    <w:basedOn w:val="Normal"/>
     <w:pPr>
       <w:spacing w:after="0" w:line="100" w:lineRule="atLeast"/>
     </w:pPr>
@@ -5246,9 +5501,9 @@
       <w:szCs w:val="16"/>
     </w:rPr>
   </w:style>
-  <w:style w:type="paragraph" w:styleId="ab">
+  <w:style w:type="paragraph" w:styleId="Header">
     <w:name w:val="header"/>
-    <w:basedOn w:val="a"/>
+    <w:basedOn w:val="Normal"/>
     <w:pPr>
       <w:suppressLineNumbers/>
       <w:tabs>
@@ -5258,9 +5513,9 @@
       <w:spacing w:after="0" w:line="100" w:lineRule="atLeast"/>
     </w:pPr>
   </w:style>
-  <w:style w:type="paragraph" w:styleId="ac">
+  <w:style w:type="paragraph" w:styleId="Footer">
     <w:name w:val="footer"/>
-    <w:basedOn w:val="a"/>
+    <w:basedOn w:val="Normal"/>
     <w:pPr>
       <w:suppressLineNumbers/>
       <w:tabs>
@@ -5272,7 +5527,7 @@
   </w:style>
   <w:style w:type="paragraph" w:customStyle="1" w:styleId="Caption1">
     <w:name w:val="Caption1"/>
-    <w:basedOn w:val="a"/>
+    <w:basedOn w:val="Normal"/>
     <w:pPr>
       <w:spacing w:line="100" w:lineRule="atLeast"/>
     </w:pPr>
@@ -5284,15 +5539,15 @@
       <w:szCs w:val="18"/>
     </w:rPr>
   </w:style>
-  <w:style w:type="paragraph" w:styleId="ad">
+  <w:style w:type="paragraph" w:styleId="ListParagraph">
     <w:name w:val="List Paragraph"/>
-    <w:basedOn w:val="a"/>
+    <w:basedOn w:val="Normal"/>
     <w:qFormat/>
     <w:pPr>
       <w:ind w:left="720"/>
     </w:pPr>
   </w:style>
-  <w:style w:type="paragraph" w:styleId="40">
+  <w:style w:type="paragraph" w:styleId="TOC4">
     <w:name w:val="toc 4"/>
     <w:basedOn w:val="Index"/>
     <w:uiPriority w:val="39"/>
@@ -5303,7 +5558,7 @@
       <w:ind w:left="849"/>
     </w:pPr>
   </w:style>
-  <w:style w:type="paragraph" w:styleId="5">
+  <w:style w:type="paragraph" w:styleId="TOC5">
     <w:name w:val="toc 5"/>
     <w:basedOn w:val="Index"/>
     <w:pPr>
@@ -5313,7 +5568,7 @@
       <w:ind w:left="1132"/>
     </w:pPr>
   </w:style>
-  <w:style w:type="paragraph" w:styleId="6">
+  <w:style w:type="paragraph" w:styleId="TOC6">
     <w:name w:val="toc 6"/>
     <w:basedOn w:val="Index"/>
     <w:pPr>
@@ -5323,7 +5578,7 @@
       <w:ind w:left="1415"/>
     </w:pPr>
   </w:style>
-  <w:style w:type="paragraph" w:styleId="7">
+  <w:style w:type="paragraph" w:styleId="TOC7">
     <w:name w:val="toc 7"/>
     <w:basedOn w:val="Index"/>
     <w:pPr>
@@ -5333,7 +5588,7 @@
       <w:ind w:left="1698"/>
     </w:pPr>
   </w:style>
-  <w:style w:type="paragraph" w:styleId="8">
+  <w:style w:type="paragraph" w:styleId="TOC8">
     <w:name w:val="toc 8"/>
     <w:basedOn w:val="Index"/>
     <w:pPr>
@@ -5343,7 +5598,7 @@
       <w:ind w:left="1981"/>
     </w:pPr>
   </w:style>
-  <w:style w:type="paragraph" w:styleId="9">
+  <w:style w:type="paragraph" w:styleId="TOC9">
     <w:name w:val="toc 9"/>
     <w:basedOn w:val="Index"/>
     <w:pPr>
@@ -5365,7 +5620,7 @@
   </w:style>
   <w:style w:type="paragraph" w:customStyle="1" w:styleId="TableContents">
     <w:name w:val="Table Contents"/>
-    <w:basedOn w:val="a"/>
+    <w:basedOn w:val="Normal"/>
     <w:pPr>
       <w:suppressLineNumbers/>
     </w:pPr>
@@ -5381,714 +5636,10 @@
       <w:bCs/>
     </w:rPr>
   </w:style>
-  <w:style w:type="paragraph" w:styleId="TOC">
+  <w:style w:type="paragraph" w:styleId="TOCHeading">
     <w:name w:val="TOC Heading"/>
-    <w:basedOn w:val="1"/>
-    <w:next w:val="a"/>
-    <w:uiPriority w:val="39"/>
-    <w:semiHidden/>
-    <w:unhideWhenUsed/>
-    <w:qFormat/>
-    <w:rsid w:val="00C338F8"/>
-    <w:pPr>
-      <w:suppressAutoHyphens w:val="0"/>
-      <w:outlineLvl w:val="9"/>
-    </w:pPr>
-    <w:rPr>
-      <w:rFonts w:asciiTheme="majorHAnsi" w:eastAsiaTheme="majorEastAsia" w:hAnsiTheme="majorHAnsi" w:cstheme="majorBidi"/>
-      <w:color w:val="365F91" w:themeColor="accent1" w:themeShade="BF"/>
-      <w:kern w:val="0"/>
-      <w:lang w:eastAsia="zh-CN"/>
-    </w:rPr>
-  </w:style>
-</w:styles>
-</file>
-
-<file path=word/stylesWithEffects.xml><?xml version="1.0" encoding="utf-8"?>
-<w:styles xmlns:wpc="http://schemas.microsoft.com/office/word/2010/wordprocessingCanvas" xmlns:mc="http://schemas.openxmlformats.org/markup-compatibility/2006" xmlns:o="urn:schemas-microsoft-com:office:office" xmlns:r="http://schemas.openxmlformats.org/officeDocument/2006/relationships" xmlns:m="http://schemas.openxmlformats.org/officeDocument/2006/math" xmlns:v="urn:schemas-microsoft-com:vml" xmlns:wp14="http://schemas.microsoft.com/office/word/2010/wordprocessingDrawing" xmlns:wp="http://schemas.openxmlformats.org/drawingml/2006/wordprocessingDrawing" xmlns:w10="urn:schemas-microsoft-com:office:word" xmlns:w="http://schemas.openxmlformats.org/wordprocessingml/2006/main" xmlns:w14="http://schemas.microsoft.com/office/word/2010/wordml" xmlns:wpg="http://schemas.microsoft.com/office/word/2010/wordprocessingGroup" xmlns:wpi="http://schemas.microsoft.com/office/word/2010/wordprocessingInk" xmlns:wne="http://schemas.microsoft.com/office/word/2006/wordml" xmlns:wps="http://schemas.microsoft.com/office/word/2010/wordprocessingShape" mc:Ignorable="w14 wp14">
-  <w:docDefaults>
-    <w:rPrDefault>
-      <w:rPr>
-        <w:rFonts w:ascii="Times New Roman" w:eastAsia="Times New Roman" w:hAnsi="Times New Roman" w:cs="Times New Roman"/>
-        <w:lang w:val="en-US" w:eastAsia="en-US" w:bidi="hi-IN"/>
-      </w:rPr>
-    </w:rPrDefault>
-    <w:pPrDefault/>
-  </w:docDefaults>
-  <w:latentStyles w:defLockedState="0" w:defUIPriority="99" w:defSemiHidden="1" w:defUnhideWhenUsed="1" w:defQFormat="0" w:count="267">
-    <w:lsdException w:name="Normal" w:semiHidden="0" w:uiPriority="0" w:unhideWhenUsed="0" w:qFormat="1"/>
-    <w:lsdException w:name="heading 1" w:semiHidden="0" w:uiPriority="9" w:unhideWhenUsed="0" w:qFormat="1"/>
-    <w:lsdException w:name="heading 2" w:semiHidden="0" w:uiPriority="9" w:unhideWhenUsed="0" w:qFormat="1"/>
-    <w:lsdException w:name="heading 3" w:semiHidden="0" w:uiPriority="9" w:unhideWhenUsed="0" w:qFormat="1"/>
-    <w:lsdException w:name="heading 4" w:semiHidden="0" w:uiPriority="9" w:unhideWhenUsed="0" w:qFormat="1"/>
-    <w:lsdException w:name="heading 5" w:uiPriority="9" w:qFormat="1"/>
-    <w:lsdException w:name="heading 6" w:uiPriority="9" w:qFormat="1"/>
-    <w:lsdException w:name="heading 7" w:uiPriority="9" w:qFormat="1"/>
-    <w:lsdException w:name="heading 8" w:uiPriority="9" w:qFormat="1"/>
-    <w:lsdException w:name="heading 9" w:uiPriority="9" w:qFormat="1"/>
-    <w:lsdException w:name="toc 1" w:uiPriority="39" w:qFormat="1"/>
-    <w:lsdException w:name="toc 2" w:uiPriority="39" w:qFormat="1"/>
-    <w:lsdException w:name="toc 3" w:uiPriority="39" w:qFormat="1"/>
-    <w:lsdException w:name="toc 4" w:uiPriority="39"/>
-    <w:lsdException w:name="toc 5" w:uiPriority="39"/>
-    <w:lsdException w:name="toc 6" w:uiPriority="39"/>
-    <w:lsdException w:name="toc 7" w:uiPriority="39"/>
-    <w:lsdException w:name="toc 8" w:uiPriority="39"/>
-    <w:lsdException w:name="toc 9" w:uiPriority="39"/>
-    <w:lsdException w:name="caption" w:semiHidden="0" w:uiPriority="0" w:unhideWhenUsed="0" w:qFormat="1"/>
-    <w:lsdException w:name="Title" w:semiHidden="0" w:uiPriority="10" w:unhideWhenUsed="0" w:qFormat="1"/>
-    <w:lsdException w:name="Default Paragraph Font" w:uiPriority="1"/>
-    <w:lsdException w:name="Subtitle" w:semiHidden="0" w:uiPriority="11" w:unhideWhenUsed="0" w:qFormat="1"/>
-    <w:lsdException w:name="Strong" w:semiHidden="0" w:uiPriority="22" w:unhideWhenUsed="0" w:qFormat="1"/>
-    <w:lsdException w:name="Emphasis" w:semiHidden="0" w:uiPriority="20" w:unhideWhenUsed="0" w:qFormat="1"/>
-    <w:lsdException w:name="Table Grid" w:semiHidden="0" w:uiPriority="59" w:unhideWhenUsed="0"/>
-    <w:lsdException w:name="Placeholder Text" w:unhideWhenUsed="0"/>
-    <w:lsdException w:name="No Spacing" w:semiHidden="0" w:uiPriority="1" w:unhideWhenUsed="0" w:qFormat="1"/>
-    <w:lsdException w:name="Light Shading" w:semiHidden="0" w:uiPriority="60" w:unhideWhenUsed="0"/>
-    <w:lsdException w:name="Light List" w:semiHidden="0" w:uiPriority="61" w:unhideWhenUsed="0"/>
-    <w:lsdException w:name="Light Grid" w:semiHidden="0" w:uiPriority="62" w:unhideWhenUsed="0"/>
-    <w:lsdException w:name="Medium Shading 1" w:semiHidden="0" w:uiPriority="63" w:unhideWhenUsed="0"/>
-    <w:lsdException w:name="Medium Shading 2" w:semiHidden="0" w:uiPriority="64" w:unhideWhenUsed="0"/>
-    <w:lsdException w:name="Medium List 1" w:semiHidden="0" w:uiPriority="65" w:unhideWhenUsed="0"/>
-    <w:lsdException w:name="Medium List 2" w:semiHidden="0" w:uiPriority="66" w:unhideWhenUsed="0"/>
-    <w:lsdException w:name="Medium Grid 1" w:semiHidden="0" w:uiPriority="67" w:unhideWhenUsed="0"/>
-    <w:lsdException w:name="Medium Grid 2" w:semiHidden="0" w:uiPriority="68" w:unhideWhenUsed="0"/>
-    <w:lsdException w:name="Medium Grid 3" w:semiHidden="0" w:uiPriority="69" w:unhideWhenUsed="0"/>
-    <w:lsdException w:name="Dark List" w:semiHidden="0" w:uiPriority="70" w:unhideWhenUsed="0"/>
-    <w:lsdException w:name="Colorful Shading" w:semiHidden="0" w:uiPriority="71" w:unhideWhenUsed="0"/>
-    <w:lsdException w:name="Colorful List" w:semiHidden="0" w:uiPriority="72" w:unhideWhenUsed="0"/>
-    <w:lsdException w:name="Colorful Grid" w:semiHidden="0" w:uiPriority="73" w:unhideWhenUsed="0"/>
-    <w:lsdException w:name="Light Shading Accent 1" w:semiHidden="0" w:uiPriority="60" w:unhideWhenUsed="0"/>
-    <w:lsdException w:name="Light List Accent 1" w:semiHidden="0" w:uiPriority="61" w:unhideWhenUsed="0"/>
-    <w:lsdException w:name="Light Grid Accent 1" w:semiHidden="0" w:uiPriority="62" w:unhideWhenUsed="0"/>
-    <w:lsdException w:name="Medium Shading 1 Accent 1" w:semiHidden="0" w:uiPriority="63" w:unhideWhenUsed="0"/>
-    <w:lsdException w:name="Medium Shading 2 Accent 1" w:semiHidden="0" w:uiPriority="64" w:unhideWhenUsed="0"/>
-    <w:lsdException w:name="Medium List 1 Accent 1" w:semiHidden="0" w:uiPriority="65" w:unhideWhenUsed="0"/>
-    <w:lsdException w:name="Revision" w:unhideWhenUsed="0"/>
-    <w:lsdException w:name="List Paragraph" w:semiHidden="0" w:uiPriority="34" w:unhideWhenUsed="0" w:qFormat="1"/>
-    <w:lsdException w:name="Quote" w:semiHidden="0" w:uiPriority="29" w:unhideWhenUsed="0" w:qFormat="1"/>
-    <w:lsdException w:name="Intense Quote" w:semiHidden="0" w:uiPriority="30" w:unhideWhenUsed="0" w:qFormat="1"/>
-    <w:lsdException w:name="Medium List 2 Accent 1" w:semiHidden="0" w:uiPriority="66" w:unhideWhenUsed="0"/>
-    <w:lsdException w:name="Medium Grid 1 Accent 1" w:semiHidden="0" w:uiPriority="67" w:unhideWhenUsed="0"/>
-    <w:lsdException w:name="Medium Grid 2 Accent 1" w:semiHidden="0" w:uiPriority="68" w:unhideWhenUsed="0"/>
-    <w:lsdException w:name="Medium Grid 3 Accent 1" w:semiHidden="0" w:uiPriority="69" w:unhideWhenUsed="0"/>
-    <w:lsdException w:name="Dark List Accent 1" w:semiHidden="0" w:uiPriority="70" w:unhideWhenUsed="0"/>
-    <w:lsdException w:name="Colorful Shading Accent 1" w:semiHidden="0" w:uiPriority="71" w:unhideWhenUsed="0"/>
-    <w:lsdException w:name="Colorful List Accent 1" w:semiHidden="0" w:uiPriority="72" w:unhideWhenUsed="0"/>
-    <w:lsdException w:name="Colorful Grid Accent 1" w:semiHidden="0" w:uiPriority="73" w:unhideWhenUsed="0"/>
-    <w:lsdException w:name="Light Shading Accent 2" w:semiHidden="0" w:uiPriority="60" w:unhideWhenUsed="0"/>
-    <w:lsdException w:name="Light List Accent 2" w:semiHidden="0" w:uiPriority="61" w:unhideWhenUsed="0"/>
-    <w:lsdException w:name="Light Grid Accent 2" w:semiHidden="0" w:uiPriority="62" w:unhideWhenUsed="0"/>
-    <w:lsdException w:name="Medium Shading 1 Accent 2" w:semiHidden="0" w:uiPriority="63" w:unhideWhenUsed="0"/>
-    <w:lsdException w:name="Medium Shading 2 Accent 2" w:semiHidden="0" w:uiPriority="64" w:unhideWhenUsed="0"/>
-    <w:lsdException w:name="Medium List 1 Accent 2" w:semiHidden="0" w:uiPriority="65" w:unhideWhenUsed="0"/>
-    <w:lsdException w:name="Medium List 2 Accent 2" w:semiHidden="0" w:uiPriority="66" w:unhideWhenUsed="0"/>
-    <w:lsdException w:name="Medium Grid 1 Accent 2" w:semiHidden="0" w:uiPriority="67" w:unhideWhenUsed="0"/>
-    <w:lsdException w:name="Medium Grid 2 Accent 2" w:semiHidden="0" w:uiPriority="68" w:unhideWhenUsed="0"/>
-    <w:lsdException w:name="Medium Grid 3 Accent 2" w:semiHidden="0" w:uiPriority="69" w:unhideWhenUsed="0"/>
-    <w:lsdException w:name="Dark List Accent 2" w:semiHidden="0" w:uiPriority="70" w:unhideWhenUsed="0"/>
-    <w:lsdException w:name="Colorful Shading Accent 2" w:semiHidden="0" w:uiPriority="71" w:unhideWhenUsed="0"/>
-    <w:lsdException w:name="Colorful List Accent 2" w:semiHidden="0" w:uiPriority="72" w:unhideWhenUsed="0"/>
-    <w:lsdException w:name="Colorful Grid Accent 2" w:semiHidden="0" w:uiPriority="73" w:unhideWhenUsed="0"/>
-    <w:lsdException w:name="Light Shading Accent 3" w:semiHidden="0" w:uiPriority="60" w:unhideWhenUsed="0"/>
-    <w:lsdException w:name="Light List Accent 3" w:semiHidden="0" w:uiPriority="61" w:unhideWhenUsed="0"/>
-    <w:lsdException w:name="Light Grid Accent 3" w:semiHidden="0" w:uiPriority="62" w:unhideWhenUsed="0"/>
-    <w:lsdException w:name="Medium Shading 1 Accent 3" w:semiHidden="0" w:uiPriority="63" w:unhideWhenUsed="0"/>
-    <w:lsdException w:name="Medium Shading 2 Accent 3" w:semiHidden="0" w:uiPriority="64" w:unhideWhenUsed="0"/>
-    <w:lsdException w:name="Medium List 1 Accent 3" w:semiHidden="0" w:uiPriority="65" w:unhideWhenUsed="0"/>
-    <w:lsdException w:name="Medium List 2 Accent 3" w:semiHidden="0" w:uiPriority="66" w:unhideWhenUsed="0"/>
-    <w:lsdException w:name="Medium Grid 1 Accent 3" w:semiHidden="0" w:uiPriority="67" w:unhideWhenUsed="0"/>
-    <w:lsdException w:name="Medium Grid 2 Accent 3" w:semiHidden="0" w:uiPriority="68" w:unhideWhenUsed="0"/>
-    <w:lsdException w:name="Medium Grid 3 Accent 3" w:semiHidden="0" w:uiPriority="69" w:unhideWhenUsed="0"/>
-    <w:lsdException w:name="Dark List Accent 3" w:semiHidden="0" w:uiPriority="70" w:unhideWhenUsed="0"/>
-    <w:lsdException w:name="Colorful Shading Accent 3" w:semiHidden="0" w:uiPriority="71" w:unhideWhenUsed="0"/>
-    <w:lsdException w:name="Colorful List Accent 3" w:semiHidden="0" w:uiPriority="72" w:unhideWhenUsed="0"/>
-    <w:lsdException w:name="Colorful Grid Accent 3" w:semiHidden="0" w:uiPriority="73" w:unhideWhenUsed="0"/>
-    <w:lsdException w:name="Light Shading Accent 4" w:semiHidden="0" w:uiPriority="60" w:unhideWhenUsed="0"/>
-    <w:lsdException w:name="Light List Accent 4" w:semiHidden="0" w:uiPriority="61" w:unhideWhenUsed="0"/>
-    <w:lsdException w:name="Light Grid Accent 4" w:semiHidden="0" w:uiPriority="62" w:unhideWhenUsed="0"/>
-    <w:lsdException w:name="Medium Shading 1 Accent 4" w:semiHidden="0" w:uiPriority="63" w:unhideWhenUsed="0"/>
-    <w:lsdException w:name="Medium Shading 2 Accent 4" w:semiHidden="0" w:uiPriority="64" w:unhideWhenUsed="0"/>
-    <w:lsdException w:name="Medium List 1 Accent 4" w:semiHidden="0" w:uiPriority="65" w:unhideWhenUsed="0"/>
-    <w:lsdException w:name="Medium List 2 Accent 4" w:semiHidden="0" w:uiPriority="66" w:unhideWhenUsed="0"/>
-    <w:lsdException w:name="Medium Grid 1 Accent 4" w:semiHidden="0" w:uiPriority="67" w:unhideWhenUsed="0"/>
-    <w:lsdException w:name="Medium Grid 2 Accent 4" w:semiHidden="0" w:uiPriority="68" w:unhideWhenUsed="0"/>
-    <w:lsdException w:name="Medium Grid 3 Accent 4" w:semiHidden="0" w:uiPriority="69" w:unhideWhenUsed="0"/>
-    <w:lsdException w:name="Dark List Accent 4" w:semiHidden="0" w:uiPriority="70" w:unhideWhenUsed="0"/>
-    <w:lsdException w:name="Colorful Shading Accent 4" w:semiHidden="0" w:uiPriority="71" w:unhideWhenUsed="0"/>
-    <w:lsdException w:name="Colorful List Accent 4" w:semiHidden="0" w:uiPriority="72" w:unhideWhenUsed="0"/>
-    <w:lsdException w:name="Colorful Grid Accent 4" w:semiHidden="0" w:uiPriority="73" w:unhideWhenUsed="0"/>
-    <w:lsdException w:name="Light Shading Accent 5" w:semiHidden="0" w:uiPriority="60" w:unhideWhenUsed="0"/>
-    <w:lsdException w:name="Light List Accent 5" w:semiHidden="0" w:uiPriority="61" w:unhideWhenUsed="0"/>
-    <w:lsdException w:name="Light Grid Accent 5" w:semiHidden="0" w:uiPriority="62" w:unhideWhenUsed="0"/>
-    <w:lsdException w:name="Medium Shading 1 Accent 5" w:semiHidden="0" w:uiPriority="63" w:unhideWhenUsed="0"/>
-    <w:lsdException w:name="Medium Shading 2 Accent 5" w:semiHidden="0" w:uiPriority="64" w:unhideWhenUsed="0"/>
-    <w:lsdException w:name="Medium List 1 Accent 5" w:semiHidden="0" w:uiPriority="65" w:unhideWhenUsed="0"/>
-    <w:lsdException w:name="Medium List 2 Accent 5" w:semiHidden="0" w:uiPriority="66" w:unhideWhenUsed="0"/>
-    <w:lsdException w:name="Medium Grid 1 Accent 5" w:semiHidden="0" w:uiPriority="67" w:unhideWhenUsed="0"/>
-    <w:lsdException w:name="Medium Grid 2 Accent 5" w:semiHidden="0" w:uiPriority="68" w:unhideWhenUsed="0"/>
-    <w:lsdException w:name="Medium Grid 3 Accent 5" w:semiHidden="0" w:uiPriority="69" w:unhideWhenUsed="0"/>
-    <w:lsdException w:name="Dark List Accent 5" w:semiHidden="0" w:uiPriority="70" w:unhideWhenUsed="0"/>
-    <w:lsdException w:name="Colorful Shading Accent 5" w:semiHidden="0" w:uiPriority="71" w:unhideWhenUsed="0"/>
-    <w:lsdException w:name="Colorful List Accent 5" w:semiHidden="0" w:uiPriority="72" w:unhideWhenUsed="0"/>
-    <w:lsdException w:name="Colorful Grid Accent 5" w:semiHidden="0" w:uiPriority="73" w:unhideWhenUsed="0"/>
-    <w:lsdException w:name="Light Shading Accent 6" w:semiHidden="0" w:uiPriority="60" w:unhideWhenUsed="0"/>
-    <w:lsdException w:name="Light List Accent 6" w:semiHidden="0" w:uiPriority="61" w:unhideWhenUsed="0"/>
-    <w:lsdException w:name="Light Grid Accent 6" w:semiHidden="0" w:uiPriority="62" w:unhideWhenUsed="0"/>
-    <w:lsdException w:name="Medium Shading 1 Accent 6" w:semiHidden="0" w:uiPriority="63" w:unhideWhenUsed="0"/>
-    <w:lsdException w:name="Medium Shading 2 Accent 6" w:semiHidden="0" w:uiPriority="64" w:unhideWhenUsed="0"/>
-    <w:lsdException w:name="Medium List 1 Accent 6" w:semiHidden="0" w:uiPriority="65" w:unhideWhenUsed="0"/>
-    <w:lsdException w:name="Medium List 2 Accent 6" w:semiHidden="0" w:uiPriority="66" w:unhideWhenUsed="0"/>
-    <w:lsdException w:name="Medium Grid 1 Accent 6" w:semiHidden="0" w:uiPriority="67" w:unhideWhenUsed="0"/>
-    <w:lsdException w:name="Medium Grid 2 Accent 6" w:semiHidden="0" w:uiPriority="68" w:unhideWhenUsed="0"/>
-    <w:lsdException w:name="Medium Grid 3 Accent 6" w:semiHidden="0" w:uiPriority="69" w:unhideWhenUsed="0"/>
-    <w:lsdException w:name="Dark List Accent 6" w:semiHidden="0" w:uiPriority="70" w:unhideWhenUsed="0"/>
-    <w:lsdException w:name="Colorful Shading Accent 6" w:semiHidden="0" w:uiPriority="71" w:unhideWhenUsed="0"/>
-    <w:lsdException w:name="Colorful List Accent 6" w:semiHidden="0" w:uiPriority="72" w:unhideWhenUsed="0"/>
-    <w:lsdException w:name="Colorful Grid Accent 6" w:semiHidden="0" w:uiPriority="73" w:unhideWhenUsed="0"/>
-    <w:lsdException w:name="Subtle Emphasis" w:semiHidden="0" w:uiPriority="19" w:unhideWhenUsed="0" w:qFormat="1"/>
-    <w:lsdException w:name="Intense Emphasis" w:semiHidden="0" w:uiPriority="21" w:unhideWhenUsed="0" w:qFormat="1"/>
-    <w:lsdException w:name="Subtle Reference" w:semiHidden="0" w:uiPriority="31" w:unhideWhenUsed="0" w:qFormat="1"/>
-    <w:lsdException w:name="Intense Reference" w:semiHidden="0" w:uiPriority="32" w:unhideWhenUsed="0" w:qFormat="1"/>
-    <w:lsdException w:name="Book Title" w:semiHidden="0" w:uiPriority="33" w:unhideWhenUsed="0" w:qFormat="1"/>
-    <w:lsdException w:name="Bibliography" w:uiPriority="37"/>
-    <w:lsdException w:name="TOC Heading" w:uiPriority="39" w:qFormat="1"/>
-  </w:latentStyles>
-  <w:style w:type="paragraph" w:default="1" w:styleId="a">
-    <w:name w:val="Normal"/>
-    <w:qFormat/>
-    <w:pPr>
-      <w:suppressAutoHyphens/>
-      <w:spacing w:after="200" w:line="276" w:lineRule="auto"/>
-    </w:pPr>
-    <w:rPr>
-      <w:rFonts w:ascii="Calibri" w:eastAsia="宋体" w:hAnsi="Calibri" w:cs="Calibri"/>
-      <w:kern w:val="1"/>
-      <w:sz w:val="22"/>
-      <w:szCs w:val="22"/>
-      <w:lang w:eastAsia="ar-SA" w:bidi="ar-SA"/>
-    </w:rPr>
-  </w:style>
-  <w:style w:type="paragraph" w:styleId="1">
-    <w:name w:val="heading 1"/>
-    <w:basedOn w:val="a"/>
-    <w:next w:val="a0"/>
-    <w:qFormat/>
-    <w:pPr>
-      <w:keepNext/>
-      <w:keepLines/>
-      <w:spacing w:before="480" w:after="0"/>
-      <w:outlineLvl w:val="0"/>
-    </w:pPr>
-    <w:rPr>
-      <w:rFonts w:ascii="Cambria" w:hAnsi="Cambria" w:cs="font405"/>
-      <w:b/>
-      <w:bCs/>
-      <w:color w:val="365F91"/>
-      <w:sz w:val="28"/>
-      <w:szCs w:val="28"/>
-    </w:rPr>
-  </w:style>
-  <w:style w:type="paragraph" w:styleId="2">
-    <w:name w:val="heading 2"/>
-    <w:basedOn w:val="a"/>
-    <w:next w:val="a0"/>
-    <w:qFormat/>
-    <w:pPr>
-      <w:keepNext/>
-      <w:keepLines/>
-      <w:numPr>
-        <w:ilvl w:val="1"/>
-        <w:numId w:val="1"/>
-      </w:numPr>
-      <w:spacing w:before="200" w:after="0"/>
-      <w:outlineLvl w:val="1"/>
-    </w:pPr>
-    <w:rPr>
-      <w:rFonts w:ascii="Cambria" w:hAnsi="Cambria" w:cs="font405"/>
-      <w:b/>
-      <w:bCs/>
-      <w:color w:val="4F81BD"/>
-      <w:sz w:val="26"/>
-      <w:szCs w:val="26"/>
-    </w:rPr>
-  </w:style>
-  <w:style w:type="paragraph" w:styleId="3">
-    <w:name w:val="heading 3"/>
-    <w:basedOn w:val="a"/>
-    <w:next w:val="a0"/>
-    <w:qFormat/>
-    <w:pPr>
-      <w:keepNext/>
-      <w:keepLines/>
-      <w:numPr>
-        <w:ilvl w:val="2"/>
-        <w:numId w:val="1"/>
-      </w:numPr>
-      <w:spacing w:before="200" w:after="0"/>
-      <w:outlineLvl w:val="2"/>
-    </w:pPr>
-    <w:rPr>
-      <w:rFonts w:ascii="Cambria" w:hAnsi="Cambria" w:cs="font405"/>
-      <w:b/>
-      <w:bCs/>
-      <w:color w:val="4F81BD"/>
-    </w:rPr>
-  </w:style>
-  <w:style w:type="paragraph" w:styleId="4">
-    <w:name w:val="heading 4"/>
-    <w:basedOn w:val="a"/>
-    <w:next w:val="a0"/>
-    <w:qFormat/>
-    <w:pPr>
-      <w:keepNext/>
-      <w:keepLines/>
-      <w:numPr>
-        <w:ilvl w:val="3"/>
-        <w:numId w:val="1"/>
-      </w:numPr>
-      <w:spacing w:before="200" w:after="0"/>
-      <w:outlineLvl w:val="3"/>
-    </w:pPr>
-    <w:rPr>
-      <w:rFonts w:ascii="Cambria" w:hAnsi="Cambria" w:cs="font405"/>
-      <w:b/>
-      <w:bCs/>
-      <w:i/>
-      <w:iCs/>
-      <w:color w:val="4F81BD"/>
-    </w:rPr>
-  </w:style>
-  <w:style w:type="character" w:default="1" w:styleId="a1">
-    <w:name w:val="Default Paragraph Font"/>
-    <w:uiPriority w:val="1"/>
-    <w:semiHidden/>
-    <w:unhideWhenUsed/>
-  </w:style>
-  <w:style w:type="table" w:default="1" w:styleId="a2">
-    <w:name w:val="Normal Table"/>
-    <w:uiPriority w:val="99"/>
-    <w:semiHidden/>
-    <w:unhideWhenUsed/>
-    <w:tblPr>
-      <w:tblInd w:w="0" w:type="dxa"/>
-      <w:tblCellMar>
-        <w:top w:w="0" w:type="dxa"/>
-        <w:left w:w="108" w:type="dxa"/>
-        <w:bottom w:w="0" w:type="dxa"/>
-        <w:right w:w="108" w:type="dxa"/>
-      </w:tblCellMar>
-    </w:tblPr>
-  </w:style>
-  <w:style w:type="numbering" w:default="1" w:styleId="a3">
-    <w:name w:val="No List"/>
-    <w:uiPriority w:val="99"/>
-    <w:semiHidden/>
-    <w:unhideWhenUsed/>
-  </w:style>
-  <w:style w:type="character" w:customStyle="1" w:styleId="TitleChar">
-    <w:name w:val="Title Char"/>
-    <w:basedOn w:val="a1"/>
-    <w:rPr>
-      <w:rFonts w:ascii="Cambria" w:hAnsi="Cambria" w:cs="font405"/>
-      <w:color w:val="17365D"/>
-      <w:spacing w:val="5"/>
-      <w:kern w:val="1"/>
-      <w:sz w:val="52"/>
-      <w:szCs w:val="52"/>
-    </w:rPr>
-  </w:style>
-  <w:style w:type="character" w:customStyle="1" w:styleId="SubtitleChar">
-    <w:name w:val="Subtitle Char"/>
-    <w:basedOn w:val="a1"/>
-    <w:rPr>
-      <w:rFonts w:ascii="Cambria" w:hAnsi="Cambria" w:cs="font405"/>
-      <w:i/>
-      <w:iCs/>
-      <w:color w:val="4F81BD"/>
-      <w:spacing w:val="15"/>
-      <w:sz w:val="24"/>
-      <w:szCs w:val="24"/>
-    </w:rPr>
-  </w:style>
-  <w:style w:type="character" w:customStyle="1" w:styleId="Heading1Char">
-    <w:name w:val="Heading 1 Char"/>
-    <w:basedOn w:val="a1"/>
-    <w:rPr>
-      <w:rFonts w:ascii="Cambria" w:hAnsi="Cambria" w:cs="font405"/>
-      <w:b/>
-      <w:bCs/>
-      <w:color w:val="365F91"/>
-      <w:sz w:val="28"/>
-      <w:szCs w:val="28"/>
-    </w:rPr>
-  </w:style>
-  <w:style w:type="character" w:customStyle="1" w:styleId="Heading2Char">
-    <w:name w:val="Heading 2 Char"/>
-    <w:basedOn w:val="a1"/>
-    <w:rPr>
-      <w:rFonts w:ascii="Cambria" w:hAnsi="Cambria" w:cs="font405"/>
-      <w:b/>
-      <w:bCs/>
-      <w:color w:val="4F81BD"/>
-      <w:sz w:val="26"/>
-      <w:szCs w:val="26"/>
-    </w:rPr>
-  </w:style>
-  <w:style w:type="character" w:customStyle="1" w:styleId="Heading3Char">
-    <w:name w:val="Heading 3 Char"/>
-    <w:basedOn w:val="a1"/>
-    <w:rPr>
-      <w:rFonts w:ascii="Cambria" w:hAnsi="Cambria" w:cs="font405"/>
-      <w:b/>
-      <w:bCs/>
-      <w:color w:val="4F81BD"/>
-    </w:rPr>
-  </w:style>
-  <w:style w:type="character" w:styleId="a4">
-    <w:name w:val="Hyperlink"/>
-    <w:basedOn w:val="a1"/>
-    <w:rPr>
-      <w:color w:val="0000FF"/>
-      <w:u w:val="single"/>
-    </w:rPr>
-  </w:style>
-  <w:style w:type="character" w:customStyle="1" w:styleId="BalloonTextChar">
-    <w:name w:val="Balloon Text Char"/>
-    <w:basedOn w:val="a1"/>
-    <w:rPr>
-      <w:rFonts w:ascii="Tahoma" w:hAnsi="Tahoma" w:cs="Tahoma"/>
-      <w:sz w:val="16"/>
-      <w:szCs w:val="16"/>
-    </w:rPr>
-  </w:style>
-  <w:style w:type="character" w:customStyle="1" w:styleId="HeaderChar">
-    <w:name w:val="Header Char"/>
-    <w:basedOn w:val="a1"/>
-  </w:style>
-  <w:style w:type="character" w:customStyle="1" w:styleId="FooterChar">
-    <w:name w:val="Footer Char"/>
-    <w:basedOn w:val="a1"/>
-  </w:style>
-  <w:style w:type="character" w:customStyle="1" w:styleId="Heading4Char">
-    <w:name w:val="Heading 4 Char"/>
-    <w:basedOn w:val="a1"/>
-    <w:rPr>
-      <w:rFonts w:ascii="Cambria" w:hAnsi="Cambria" w:cs="font405"/>
-      <w:b/>
-      <w:bCs/>
-      <w:i/>
-      <w:iCs/>
-      <w:color w:val="4F81BD"/>
-    </w:rPr>
-  </w:style>
-  <w:style w:type="character" w:customStyle="1" w:styleId="ListLabel1">
-    <w:name w:val="ListLabel 1"/>
-    <w:rPr>
-      <w:rFonts w:cs="Courier New"/>
-    </w:rPr>
-  </w:style>
-  <w:style w:type="character" w:styleId="a5">
-    <w:name w:val="FollowedHyperlink"/>
-    <w:rPr>
-      <w:color w:val="800000"/>
-      <w:u w:val="single"/>
-    </w:rPr>
-  </w:style>
-  <w:style w:type="paragraph" w:customStyle="1" w:styleId="Heading">
-    <w:name w:val="Heading"/>
-    <w:basedOn w:val="a"/>
-    <w:next w:val="a0"/>
-    <w:pPr>
-      <w:keepNext/>
-      <w:spacing w:before="240" w:after="120"/>
-    </w:pPr>
-    <w:rPr>
-      <w:rFonts w:ascii="Arial" w:eastAsia="微软雅黑" w:hAnsi="Arial" w:cs="Mangal"/>
-      <w:sz w:val="28"/>
-      <w:szCs w:val="28"/>
-    </w:rPr>
-  </w:style>
-  <w:style w:type="paragraph" w:styleId="a0">
-    <w:name w:val="Body Text"/>
-    <w:basedOn w:val="a"/>
-    <w:pPr>
-      <w:spacing w:after="120"/>
-    </w:pPr>
-  </w:style>
-  <w:style w:type="paragraph" w:styleId="a6">
-    <w:name w:val="List"/>
-    <w:basedOn w:val="a0"/>
-    <w:rPr>
-      <w:rFonts w:cs="Mangal"/>
-    </w:rPr>
-  </w:style>
-  <w:style w:type="paragraph" w:styleId="a7">
-    <w:name w:val="caption"/>
-    <w:basedOn w:val="a"/>
-    <w:qFormat/>
-    <w:pPr>
-      <w:suppressLineNumbers/>
-      <w:spacing w:before="120" w:after="120"/>
-    </w:pPr>
-    <w:rPr>
-      <w:rFonts w:cs="Mangal"/>
-      <w:i/>
-      <w:iCs/>
-      <w:sz w:val="24"/>
-      <w:szCs w:val="24"/>
-    </w:rPr>
-  </w:style>
-  <w:style w:type="paragraph" w:customStyle="1" w:styleId="Index">
-    <w:name w:val="Index"/>
-    <w:basedOn w:val="a"/>
-    <w:pPr>
-      <w:suppressLineNumbers/>
-    </w:pPr>
-    <w:rPr>
-      <w:rFonts w:cs="Mangal"/>
-    </w:rPr>
-  </w:style>
-  <w:style w:type="paragraph" w:styleId="a8">
-    <w:name w:val="Title"/>
-    <w:basedOn w:val="a"/>
-    <w:next w:val="a9"/>
-    <w:qFormat/>
-    <w:pPr>
-      <w:pBdr>
-        <w:bottom w:val="single" w:sz="8" w:space="4" w:color="808080"/>
-      </w:pBdr>
-      <w:spacing w:after="300" w:line="100" w:lineRule="atLeast"/>
-      <w:jc w:val="center"/>
-    </w:pPr>
-    <w:rPr>
-      <w:rFonts w:ascii="Cambria" w:hAnsi="Cambria" w:cs="font405"/>
-      <w:b/>
-      <w:bCs/>
-      <w:color w:val="17365D"/>
-      <w:spacing w:val="5"/>
-      <w:sz w:val="52"/>
-      <w:szCs w:val="52"/>
-    </w:rPr>
-  </w:style>
-  <w:style w:type="paragraph" w:styleId="a9">
-    <w:name w:val="Subtitle"/>
-    <w:basedOn w:val="a"/>
-    <w:next w:val="a0"/>
-    <w:qFormat/>
-    <w:pPr>
-      <w:jc w:val="center"/>
-    </w:pPr>
-    <w:rPr>
-      <w:rFonts w:ascii="Cambria" w:hAnsi="Cambria" w:cs="font405"/>
-      <w:i/>
-      <w:iCs/>
-      <w:color w:val="4F81BD"/>
-      <w:spacing w:val="15"/>
-      <w:sz w:val="24"/>
-      <w:szCs w:val="24"/>
-    </w:rPr>
-  </w:style>
-  <w:style w:type="paragraph" w:customStyle="1" w:styleId="ContentsHeading">
-    <w:name w:val="Contents Heading"/>
-    <w:basedOn w:val="1"/>
-    <w:pPr>
-      <w:suppressLineNumbers/>
-    </w:pPr>
-    <w:rPr>
-      <w:sz w:val="32"/>
-      <w:szCs w:val="32"/>
-    </w:rPr>
-  </w:style>
-  <w:style w:type="paragraph" w:styleId="10">
-    <w:name w:val="toc 1"/>
-    <w:basedOn w:val="a"/>
-    <w:uiPriority w:val="39"/>
-    <w:qFormat/>
-    <w:pPr>
-      <w:tabs>
-        <w:tab w:val="right" w:leader="dot" w:pos="9972"/>
-      </w:tabs>
-      <w:spacing w:after="100"/>
-    </w:pPr>
-  </w:style>
-  <w:style w:type="paragraph" w:styleId="20">
-    <w:name w:val="toc 2"/>
-    <w:basedOn w:val="a"/>
-    <w:uiPriority w:val="39"/>
-    <w:qFormat/>
-    <w:pPr>
-      <w:tabs>
-        <w:tab w:val="right" w:leader="dot" w:pos="9689"/>
-      </w:tabs>
-      <w:spacing w:after="100"/>
-      <w:ind w:left="220"/>
-    </w:pPr>
-  </w:style>
-  <w:style w:type="paragraph" w:styleId="30">
-    <w:name w:val="toc 3"/>
-    <w:basedOn w:val="a"/>
-    <w:uiPriority w:val="39"/>
-    <w:qFormat/>
-    <w:pPr>
-      <w:tabs>
-        <w:tab w:val="right" w:leader="dot" w:pos="9406"/>
-      </w:tabs>
-      <w:spacing w:after="100"/>
-      <w:ind w:left="440"/>
-    </w:pPr>
-  </w:style>
-  <w:style w:type="paragraph" w:styleId="aa">
-    <w:name w:val="Balloon Text"/>
-    <w:basedOn w:val="a"/>
-    <w:pPr>
-      <w:spacing w:after="0" w:line="100" w:lineRule="atLeast"/>
-    </w:pPr>
-    <w:rPr>
-      <w:rFonts w:ascii="Tahoma" w:hAnsi="Tahoma" w:cs="Tahoma"/>
-      <w:sz w:val="16"/>
-      <w:szCs w:val="16"/>
-    </w:rPr>
-  </w:style>
-  <w:style w:type="paragraph" w:styleId="ab">
-    <w:name w:val="header"/>
-    <w:basedOn w:val="a"/>
-    <w:pPr>
-      <w:suppressLineNumbers/>
-      <w:tabs>
-        <w:tab w:val="center" w:pos="4680"/>
-        <w:tab w:val="right" w:pos="9360"/>
-      </w:tabs>
-      <w:spacing w:after="0" w:line="100" w:lineRule="atLeast"/>
-    </w:pPr>
-  </w:style>
-  <w:style w:type="paragraph" w:styleId="ac">
-    <w:name w:val="footer"/>
-    <w:basedOn w:val="a"/>
-    <w:pPr>
-      <w:suppressLineNumbers/>
-      <w:tabs>
-        <w:tab w:val="center" w:pos="4680"/>
-        <w:tab w:val="right" w:pos="9360"/>
-      </w:tabs>
-      <w:spacing w:after="0" w:line="100" w:lineRule="atLeast"/>
-    </w:pPr>
-  </w:style>
-  <w:style w:type="paragraph" w:customStyle="1" w:styleId="Caption1">
-    <w:name w:val="Caption1"/>
-    <w:basedOn w:val="a"/>
-    <w:pPr>
-      <w:spacing w:line="100" w:lineRule="atLeast"/>
-    </w:pPr>
-    <w:rPr>
-      <w:b/>
-      <w:bCs/>
-      <w:color w:val="4F81BD"/>
-      <w:sz w:val="20"/>
-      <w:szCs w:val="18"/>
-    </w:rPr>
-  </w:style>
-  <w:style w:type="paragraph" w:styleId="ad">
-    <w:name w:val="List Paragraph"/>
-    <w:basedOn w:val="a"/>
-    <w:qFormat/>
-    <w:pPr>
-      <w:ind w:left="720"/>
-    </w:pPr>
-  </w:style>
-  <w:style w:type="paragraph" w:styleId="40">
-    <w:name w:val="toc 4"/>
-    <w:basedOn w:val="Index"/>
-    <w:uiPriority w:val="39"/>
-    <w:pPr>
-      <w:tabs>
-        <w:tab w:val="right" w:leader="dot" w:pos="9123"/>
-      </w:tabs>
-      <w:ind w:left="849"/>
-    </w:pPr>
-  </w:style>
-  <w:style w:type="paragraph" w:styleId="5">
-    <w:name w:val="toc 5"/>
-    <w:basedOn w:val="Index"/>
-    <w:pPr>
-      <w:tabs>
-        <w:tab w:val="right" w:leader="dot" w:pos="8840"/>
-      </w:tabs>
-      <w:ind w:left="1132"/>
-    </w:pPr>
-  </w:style>
-  <w:style w:type="paragraph" w:styleId="6">
-    <w:name w:val="toc 6"/>
-    <w:basedOn w:val="Index"/>
-    <w:pPr>
-      <w:tabs>
-        <w:tab w:val="right" w:leader="dot" w:pos="8557"/>
-      </w:tabs>
-      <w:ind w:left="1415"/>
-    </w:pPr>
-  </w:style>
-  <w:style w:type="paragraph" w:styleId="7">
-    <w:name w:val="toc 7"/>
-    <w:basedOn w:val="Index"/>
-    <w:pPr>
-      <w:tabs>
-        <w:tab w:val="right" w:leader="dot" w:pos="8274"/>
-      </w:tabs>
-      <w:ind w:left="1698"/>
-    </w:pPr>
-  </w:style>
-  <w:style w:type="paragraph" w:styleId="8">
-    <w:name w:val="toc 8"/>
-    <w:basedOn w:val="Index"/>
-    <w:pPr>
-      <w:tabs>
-        <w:tab w:val="right" w:leader="dot" w:pos="7991"/>
-      </w:tabs>
-      <w:ind w:left="1981"/>
-    </w:pPr>
-  </w:style>
-  <w:style w:type="paragraph" w:styleId="9">
-    <w:name w:val="toc 9"/>
-    <w:basedOn w:val="Index"/>
-    <w:pPr>
-      <w:tabs>
-        <w:tab w:val="right" w:leader="dot" w:pos="7708"/>
-      </w:tabs>
-      <w:ind w:left="2264"/>
-    </w:pPr>
-  </w:style>
-  <w:style w:type="paragraph" w:customStyle="1" w:styleId="Contents10">
-    <w:name w:val="Contents 10"/>
-    <w:basedOn w:val="Index"/>
-    <w:pPr>
-      <w:tabs>
-        <w:tab w:val="right" w:leader="dot" w:pos="7425"/>
-      </w:tabs>
-      <w:ind w:left="2547"/>
-    </w:pPr>
-  </w:style>
-  <w:style w:type="paragraph" w:customStyle="1" w:styleId="TableContents">
-    <w:name w:val="Table Contents"/>
-    <w:basedOn w:val="a"/>
-    <w:pPr>
-      <w:suppressLineNumbers/>
-    </w:pPr>
-  </w:style>
-  <w:style w:type="paragraph" w:customStyle="1" w:styleId="TableHeading">
-    <w:name w:val="Table Heading"/>
-    <w:basedOn w:val="TableContents"/>
-    <w:pPr>
-      <w:jc w:val="center"/>
-    </w:pPr>
-    <w:rPr>
-      <w:b/>
-      <w:bCs/>
-    </w:rPr>
-  </w:style>
-  <w:style w:type="paragraph" w:styleId="TOC">
-    <w:name w:val="TOC Heading"/>
-    <w:basedOn w:val="1"/>
-    <w:next w:val="a"/>
+    <w:basedOn w:val="Heading1"/>
+    <w:next w:val="Normal"/>
     <w:uiPriority w:val="39"/>
     <w:semiHidden/>
     <w:unhideWhenUsed/>
@@ -6447,7 +5998,7 @@
 </file>
 
 <file path=customXml/itemProps1.xml><?xml version="1.0" encoding="utf-8"?>
-<ds:datastoreItem xmlns:ds="http://schemas.openxmlformats.org/officeDocument/2006/customXml" ds:itemID="{B3628466-C5D0-42BD-8408-14EE81392830}">
+<ds:datastoreItem xmlns:ds="http://schemas.openxmlformats.org/officeDocument/2006/customXml" ds:itemID="{4DE07319-F60A-444D-9342-7BAC6E973153}">
   <ds:schemaRefs>
     <ds:schemaRef ds:uri="http://schemas.openxmlformats.org/officeDocument/2006/bibliography"/>
   </ds:schemaRefs>

</xml_diff>